<commit_message>
Revisada documentos de la memoria
</commit_message>
<xml_diff>
--- a/G08P2 - Memoria.docx
+++ b/G08P2 - Memoria.docx
@@ -167,33 +167,76 @@
         <w:pStyle w:val="Ttulo1"/>
         <w:jc w:val="both"/>
       </w:pPr>
+      <w:bookmarkStart w:id="0" w:name="_Hlk36579384"/>
       <w:r>
         <w:lastRenderedPageBreak/>
-        <w:t>Introducción:</w:t>
-      </w:r>
-    </w:p>
+        <w:t>Introducción</w:t>
+      </w:r>
+      <w:bookmarkEnd w:id="0"/>
+      <w:r>
+        <w:t>:</w:t>
+      </w:r>
+    </w:p>
+    <w:p/>
     <w:p>
       <w:pPr>
         <w:jc w:val="both"/>
-      </w:pPr>
-      <w:r>
+        <w:rPr>
+          <w:sz w:val="24"/>
+          <w:szCs w:val="24"/>
+        </w:rPr>
+      </w:pPr>
+      <w:r>
+        <w:rPr>
+          <w:sz w:val="24"/>
+          <w:szCs w:val="24"/>
+        </w:rPr>
         <w:t>Para esta práctica, hemos introducido los siguientes cambios opcionales</w:t>
       </w:r>
       <w:r>
+        <w:rPr>
+          <w:sz w:val="24"/>
+          <w:szCs w:val="24"/>
+        </w:rPr>
         <w:t xml:space="preserve">, que no </w:t>
       </w:r>
       <w:r>
+        <w:rPr>
+          <w:sz w:val="24"/>
+          <w:szCs w:val="24"/>
+        </w:rPr>
         <w:t>estaban presentes en la primera</w:t>
       </w:r>
       <w:r>
+        <w:rPr>
+          <w:sz w:val="24"/>
+          <w:szCs w:val="24"/>
+        </w:rPr>
         <w:t>:</w:t>
       </w:r>
     </w:p>
     <w:p>
       <w:pPr>
         <w:jc w:val="both"/>
-      </w:pPr>
-      <w:r>
+        <w:rPr>
+          <w:sz w:val="24"/>
+          <w:szCs w:val="24"/>
+        </w:rPr>
+      </w:pPr>
+    </w:p>
+    <w:p>
+      <w:pPr>
+        <w:jc w:val="both"/>
+        <w:rPr>
+          <w:sz w:val="24"/>
+          <w:szCs w:val="24"/>
+        </w:rPr>
+      </w:pPr>
+      <w:r>
+        <w:rPr>
+          <w:sz w:val="24"/>
+          <w:szCs w:val="24"/>
+        </w:rPr>
         <w:tab/>
         <w:t xml:space="preserve">- </w:t>
       </w:r>
@@ -201,27 +244,117 @@
         <w:rPr>
           <w:b/>
           <w:bCs/>
+          <w:sz w:val="24"/>
+          <w:szCs w:val="24"/>
         </w:rPr>
         <w:t>Escalado lineal</w:t>
       </w:r>
       <w:r>
-        <w:t xml:space="preserve"> para las selecciones en las que este tiene sentido: Nos hemos encontrado con el problema de que algoritmos de selección que dependen del fitness como la ruleta estaban introduciendo demasiada presión selectiva y la evolución se acababa estancando. Es para reducir dicha presión para lo que introducimos el escalado lineal en la ruleta, selección universal estocástica</w:t>
-      </w:r>
-      <w:r>
+        <w:rPr>
+          <w:sz w:val="24"/>
+          <w:szCs w:val="24"/>
+        </w:rPr>
+        <w:t xml:space="preserve"> para las selecciones en las que este tiene sentido</w:t>
+      </w:r>
+      <w:r>
+        <w:rPr>
+          <w:sz w:val="24"/>
+          <w:szCs w:val="24"/>
+        </w:rPr>
+        <w:t>. N</w:t>
+      </w:r>
+      <w:r>
+        <w:rPr>
+          <w:sz w:val="24"/>
+          <w:szCs w:val="24"/>
+        </w:rPr>
+        <w:t>os hemos encontrado con el problema de que algoritmos de selección que dependen del fitness</w:t>
+      </w:r>
+      <w:r>
+        <w:rPr>
+          <w:sz w:val="24"/>
+          <w:szCs w:val="24"/>
+        </w:rPr>
+        <w:t>,</w:t>
+      </w:r>
+      <w:r>
+        <w:rPr>
+          <w:sz w:val="24"/>
+          <w:szCs w:val="24"/>
+        </w:rPr>
+        <w:t xml:space="preserve"> como la ruleta</w:t>
+      </w:r>
+      <w:r>
+        <w:rPr>
+          <w:sz w:val="24"/>
+          <w:szCs w:val="24"/>
+        </w:rPr>
+        <w:t>,</w:t>
+      </w:r>
+      <w:r>
+        <w:rPr>
+          <w:sz w:val="24"/>
+          <w:szCs w:val="24"/>
+        </w:rPr>
+        <w:t xml:space="preserve"> estaban introduciendo demasiada presión selectiva y la evolución se acababa estancando. Es para reducir dicha presión</w:t>
+      </w:r>
+      <w:r>
+        <w:rPr>
+          <w:sz w:val="24"/>
+          <w:szCs w:val="24"/>
+        </w:rPr>
+        <w:t>,</w:t>
+      </w:r>
+      <w:r>
+        <w:rPr>
+          <w:sz w:val="24"/>
+          <w:szCs w:val="24"/>
+        </w:rPr>
+        <w:t xml:space="preserve"> </w:t>
+      </w:r>
+      <w:r>
+        <w:rPr>
+          <w:sz w:val="24"/>
+          <w:szCs w:val="24"/>
+        </w:rPr>
+        <w:t>por</w:t>
+      </w:r>
+      <w:r>
+        <w:rPr>
+          <w:sz w:val="24"/>
+          <w:szCs w:val="24"/>
+        </w:rPr>
+        <w:t xml:space="preserve"> lo que introducimos el escalado lineal en la ruleta, selección universal estocástica</w:t>
+      </w:r>
+      <w:r>
+        <w:rPr>
+          <w:sz w:val="24"/>
+          <w:szCs w:val="24"/>
+        </w:rPr>
         <w:t>.</w:t>
       </w:r>
     </w:p>
     <w:p>
       <w:pPr>
         <w:jc w:val="both"/>
-      </w:pPr>
-      <w:r>
+        <w:rPr>
+          <w:sz w:val="24"/>
+          <w:szCs w:val="24"/>
+        </w:rPr>
+      </w:pPr>
+      <w:r>
+        <w:rPr>
+          <w:sz w:val="24"/>
+          <w:szCs w:val="24"/>
+        </w:rPr>
         <w:tab/>
       </w:r>
       <w:r>
         <w:rPr>
           <w:b/>
           <w:bCs/>
+          <w:sz w:val="24"/>
+          <w:szCs w:val="24"/>
         </w:rPr>
         <w:t>- Selección</w:t>
       </w:r>
@@ -229,106 +362,433 @@
         <w:rPr>
           <w:b/>
           <w:bCs/>
+          <w:sz w:val="24"/>
+          <w:szCs w:val="24"/>
         </w:rPr>
         <w:t xml:space="preserve"> por ranking</w:t>
       </w:r>
       <w:r>
+        <w:rPr>
+          <w:sz w:val="24"/>
+          <w:szCs w:val="24"/>
+        </w:rPr>
         <w:t>:</w:t>
       </w:r>
       <w:r>
-        <w:t xml:space="preserve"> La selección con ranking la hemos implementado de forma que la diferencia entre la posibilidad de elegir al mejor y al peor no sea muy grande. La posibilidad de elegirlos es lineal entre todos, y se escogen de manera similar a la ruleta.</w:t>
+        <w:rPr>
+          <w:sz w:val="24"/>
+          <w:szCs w:val="24"/>
+        </w:rPr>
+        <w:t xml:space="preserve"> </w:t>
+      </w:r>
+      <w:r>
+        <w:rPr>
+          <w:sz w:val="24"/>
+          <w:szCs w:val="24"/>
+        </w:rPr>
+        <w:t>esta selección</w:t>
+      </w:r>
+      <w:r>
+        <w:rPr>
+          <w:sz w:val="24"/>
+          <w:szCs w:val="24"/>
+        </w:rPr>
+        <w:t xml:space="preserve"> la hemos implementado de forma que la diferencia entre la posibilidad de elegir al mejor y al peor no sea muy grande. La </w:t>
+      </w:r>
+      <w:r>
+        <w:rPr>
+          <w:sz w:val="24"/>
+          <w:szCs w:val="24"/>
+        </w:rPr>
+        <w:t>probabilidad</w:t>
+      </w:r>
+      <w:r>
+        <w:rPr>
+          <w:sz w:val="24"/>
+          <w:szCs w:val="24"/>
+        </w:rPr>
+        <w:t xml:space="preserve"> de elegirlos es lineal entre todos, y se escogen de manera similar a la ruleta.</w:t>
       </w:r>
     </w:p>
     <w:p>
       <w:pPr>
         <w:jc w:val="both"/>
+        <w:rPr>
+          <w:sz w:val="24"/>
+          <w:szCs w:val="24"/>
+        </w:rPr>
       </w:pPr>
       <w:r>
         <w:rPr>
           <w:b/>
+          <w:sz w:val="24"/>
+          <w:szCs w:val="24"/>
         </w:rPr>
         <w:tab/>
         <w:t>- Gráfico de presión selectiva</w:t>
       </w:r>
       <w:r>
-        <w:t>: Este muestra un valor entre dos y uno cuanto de cerca está la media de los mínimos y máximos. Un valor cercano a uno significa que hay poca diversidad y la media se acerca mucho al máximo, mientras que un valor cercano a dos significa que hay demasiada diversidad, y no se está priorizando la evolución de los mejores individuos. Nos proporciona información muy útil para elegir la mejor combinación de parámetros.</w:t>
+        <w:rPr>
+          <w:sz w:val="24"/>
+          <w:szCs w:val="24"/>
+        </w:rPr>
+        <w:t xml:space="preserve">: muestra </w:t>
+      </w:r>
+      <w:r>
+        <w:rPr>
+          <w:sz w:val="24"/>
+          <w:szCs w:val="24"/>
+        </w:rPr>
+        <w:t xml:space="preserve">con </w:t>
+      </w:r>
+      <w:r>
+        <w:rPr>
+          <w:sz w:val="24"/>
+          <w:szCs w:val="24"/>
+        </w:rPr>
+        <w:t xml:space="preserve">un valor entre </w:t>
+      </w:r>
+      <w:r>
+        <w:rPr>
+          <w:sz w:val="24"/>
+          <w:szCs w:val="24"/>
+        </w:rPr>
+        <w:t>2</w:t>
+      </w:r>
+      <w:r>
+        <w:rPr>
+          <w:sz w:val="24"/>
+          <w:szCs w:val="24"/>
+        </w:rPr>
+        <w:t xml:space="preserve"> y </w:t>
+      </w:r>
+      <w:r>
+        <w:rPr>
+          <w:sz w:val="24"/>
+          <w:szCs w:val="24"/>
+        </w:rPr>
+        <w:t>1</w:t>
+      </w:r>
+      <w:r>
+        <w:rPr>
+          <w:sz w:val="24"/>
+          <w:szCs w:val="24"/>
+        </w:rPr>
+        <w:t xml:space="preserve"> </w:t>
+      </w:r>
+      <w:r>
+        <w:rPr>
+          <w:sz w:val="24"/>
+          <w:szCs w:val="24"/>
+        </w:rPr>
+        <w:t>lo</w:t>
+      </w:r>
+      <w:r>
+        <w:rPr>
+          <w:sz w:val="24"/>
+          <w:szCs w:val="24"/>
+        </w:rPr>
+        <w:t xml:space="preserve"> cerca </w:t>
+      </w:r>
+      <w:r>
+        <w:rPr>
+          <w:sz w:val="24"/>
+          <w:szCs w:val="24"/>
+        </w:rPr>
+        <w:t xml:space="preserve">que </w:t>
+      </w:r>
+      <w:r>
+        <w:rPr>
+          <w:sz w:val="24"/>
+          <w:szCs w:val="24"/>
+        </w:rPr>
+        <w:t xml:space="preserve">está la media de los mínimos y máximos. Un valor cercano a </w:t>
+      </w:r>
+      <w:r>
+        <w:rPr>
+          <w:sz w:val="24"/>
+          <w:szCs w:val="24"/>
+        </w:rPr>
+        <w:t>1</w:t>
+      </w:r>
+      <w:r>
+        <w:rPr>
+          <w:sz w:val="24"/>
+          <w:szCs w:val="24"/>
+        </w:rPr>
+        <w:t xml:space="preserve"> significa que hay poca diversidad y la media se acerca mucho al máximo, mientras que un valor cercano a </w:t>
+      </w:r>
+      <w:r>
+        <w:rPr>
+          <w:sz w:val="24"/>
+          <w:szCs w:val="24"/>
+        </w:rPr>
+        <w:t>2,</w:t>
+      </w:r>
+      <w:r>
+        <w:rPr>
+          <w:sz w:val="24"/>
+          <w:szCs w:val="24"/>
+        </w:rPr>
+        <w:t xml:space="preserve"> significa que hay demasiada diversidad, </w:t>
+      </w:r>
+      <w:r>
+        <w:rPr>
+          <w:sz w:val="24"/>
+          <w:szCs w:val="24"/>
+        </w:rPr>
+        <w:t xml:space="preserve">por tanto, </w:t>
+      </w:r>
+      <w:r>
+        <w:rPr>
+          <w:sz w:val="24"/>
+          <w:szCs w:val="24"/>
+        </w:rPr>
+        <w:t>no se está priorizando la evolución de los mejores individuos. Nos proporciona información muy útil para elegir la mejor combinación de parámetros.</w:t>
       </w:r>
     </w:p>
     <w:p>
       <w:pPr>
         <w:jc w:val="both"/>
-      </w:pPr>
-      <w:r>
+        <w:rPr>
+          <w:sz w:val="24"/>
+          <w:szCs w:val="24"/>
+        </w:rPr>
+      </w:pPr>
+      <w:r>
+        <w:rPr>
+          <w:sz w:val="24"/>
+          <w:szCs w:val="24"/>
+        </w:rPr>
         <w:tab/>
       </w:r>
       <w:r>
         <w:rPr>
           <w:b/>
+          <w:sz w:val="24"/>
+          <w:szCs w:val="24"/>
         </w:rPr>
         <w:t>- Consola en la GUI:</w:t>
       </w:r>
       <w:r>
-        <w:t xml:space="preserve"> Esta nos permite ver más información en la interfaz gráfica, como la población final. Cualquier cosa que el programa escriba en salida estándar será redirigida aquí, pudiendo utilizarlo también para debuguear.</w:t>
+        <w:rPr>
+          <w:sz w:val="24"/>
+          <w:szCs w:val="24"/>
+        </w:rPr>
+        <w:t xml:space="preserve"> </w:t>
+      </w:r>
+      <w:r>
+        <w:rPr>
+          <w:sz w:val="24"/>
+          <w:szCs w:val="24"/>
+        </w:rPr>
+        <w:t>e</w:t>
+      </w:r>
+      <w:r>
+        <w:rPr>
+          <w:sz w:val="24"/>
+          <w:szCs w:val="24"/>
+        </w:rPr>
+        <w:t xml:space="preserve">sta nos permite ver más información en la interfaz gráfica, como la población final. Cualquier cosa que el programa escriba en salida estándar se </w:t>
+      </w:r>
+      <w:r>
+        <w:rPr>
+          <w:sz w:val="24"/>
+          <w:szCs w:val="24"/>
+        </w:rPr>
+        <w:t>mostrará</w:t>
+      </w:r>
+      <w:r>
+        <w:rPr>
+          <w:sz w:val="24"/>
+          <w:szCs w:val="24"/>
+        </w:rPr>
+        <w:t xml:space="preserve"> aquí, pudiendo utilizarlo también para </w:t>
+      </w:r>
+      <w:proofErr w:type="spellStart"/>
+      <w:r>
+        <w:rPr>
+          <w:i/>
+          <w:iCs/>
+          <w:sz w:val="24"/>
+          <w:szCs w:val="24"/>
+        </w:rPr>
+        <w:t>debuguear</w:t>
+      </w:r>
+      <w:proofErr w:type="spellEnd"/>
+      <w:r>
+        <w:rPr>
+          <w:sz w:val="24"/>
+          <w:szCs w:val="24"/>
+        </w:rPr>
+        <w:t>.</w:t>
       </w:r>
     </w:p>
     <w:p>
       <w:pPr>
         <w:jc w:val="both"/>
-      </w:pPr>
-      <w:r>
+        <w:rPr>
+          <w:sz w:val="24"/>
+          <w:szCs w:val="24"/>
+        </w:rPr>
+      </w:pPr>
+      <w:r>
+        <w:rPr>
+          <w:sz w:val="24"/>
+          <w:szCs w:val="24"/>
+        </w:rPr>
         <w:tab/>
       </w:r>
       <w:r>
         <w:rPr>
           <w:b/>
+          <w:sz w:val="24"/>
+          <w:szCs w:val="24"/>
         </w:rPr>
         <w:t>- Barra de progreso:</w:t>
       </w:r>
       <w:r>
-        <w:t xml:space="preserve"> Con el tiempo que empiezan a tardar los algoritmos con individuos muy grandes o gran número de generaciones, necesitamos una indicación que nos asegure que se está realizando la evolución.</w:t>
+        <w:rPr>
+          <w:sz w:val="24"/>
+          <w:szCs w:val="24"/>
+        </w:rPr>
+        <w:t xml:space="preserve"> </w:t>
+      </w:r>
+      <w:r>
+        <w:rPr>
+          <w:sz w:val="24"/>
+          <w:szCs w:val="24"/>
+        </w:rPr>
+        <w:t>al tener tiempos de ejecución</w:t>
+      </w:r>
+      <w:r>
+        <w:rPr>
+          <w:sz w:val="24"/>
+          <w:szCs w:val="24"/>
+        </w:rPr>
+        <w:t xml:space="preserve"> </w:t>
+      </w:r>
+      <w:r>
+        <w:rPr>
+          <w:sz w:val="24"/>
+          <w:szCs w:val="24"/>
+        </w:rPr>
+        <w:t xml:space="preserve">elevados, debidos a </w:t>
+      </w:r>
+      <w:r>
+        <w:rPr>
+          <w:sz w:val="24"/>
+          <w:szCs w:val="24"/>
+        </w:rPr>
+        <w:t>algoritmos con individuos muy grandes o gran número de generaciones, necesitamos una indicación que nos asegure que se está realizando la evolución.</w:t>
       </w:r>
     </w:p>
     <w:p>
       <w:pPr>
         <w:jc w:val="both"/>
       </w:pPr>
-      <w:r>
-        <w:t>Como operadores inventados u opcionales hemos creado los siguientes:</w:t>
-      </w:r>
-    </w:p>
+    </w:p>
+    <w:p>
+      <w:pPr>
+        <w:jc w:val="both"/>
+      </w:pPr>
+    </w:p>
+    <w:p>
+      <w:pPr>
+        <w:jc w:val="both"/>
+      </w:pPr>
+    </w:p>
+    <w:p>
+      <w:pPr>
+        <w:jc w:val="both"/>
+      </w:pPr>
+    </w:p>
+    <w:p>
+      <w:pPr>
+        <w:jc w:val="both"/>
+      </w:pPr>
+    </w:p>
+    <w:p>
+      <w:pPr>
+        <w:jc w:val="both"/>
+      </w:pPr>
+    </w:p>
+    <w:p>
+      <w:pPr>
+        <w:jc w:val="both"/>
+      </w:pPr>
+    </w:p>
+    <w:p>
+      <w:pPr>
+        <w:jc w:val="both"/>
+      </w:pPr>
+    </w:p>
+    <w:p>
+      <w:pPr>
+        <w:jc w:val="both"/>
+      </w:pPr>
+    </w:p>
+    <w:p>
+      <w:pPr>
+        <w:jc w:val="both"/>
+      </w:pPr>
+    </w:p>
+    <w:p>
+      <w:pPr>
+        <w:pStyle w:val="Ttulo1"/>
+      </w:pPr>
+      <w:r>
+        <w:lastRenderedPageBreak/>
+        <w:t>Aclaraciones e interpretaciones</w:t>
+      </w:r>
+    </w:p>
+    <w:p/>
     <w:p>
       <w:pPr>
         <w:rPr>
           <w:b/>
-          <w:u w:val="single"/>
+          <w:sz w:val="28"/>
+          <w:szCs w:val="28"/>
         </w:rPr>
       </w:pPr>
       <w:r>
         <w:rPr>
           <w:b/>
-          <w:u w:val="single"/>
-        </w:rPr>
-        <w:t>Cruces:</w:t>
+          <w:sz w:val="28"/>
+          <w:szCs w:val="28"/>
+        </w:rPr>
+        <w:t>Cruces</w:t>
       </w:r>
     </w:p>
     <w:p>
       <w:pPr>
         <w:jc w:val="both"/>
-      </w:pPr>
-      <w:r>
-        <w:tab/>
-      </w:r>
-      <w:r>
-        <w:t xml:space="preserve">- </w:t>
-      </w:r>
+        <w:rPr>
+          <w:sz w:val="24"/>
+          <w:szCs w:val="24"/>
+        </w:rPr>
+      </w:pPr>
       <w:r>
         <w:rPr>
           <w:b/>
+          <w:sz w:val="24"/>
+          <w:szCs w:val="24"/>
         </w:rPr>
         <w:t>Corners:</w:t>
       </w:r>
       <w:r>
+        <w:rPr>
+          <w:sz w:val="24"/>
+          <w:szCs w:val="24"/>
+        </w:rPr>
         <w:t xml:space="preserve"> </w:t>
+      </w:r>
+      <w:r>
+        <w:rPr>
+          <w:sz w:val="24"/>
+          <w:szCs w:val="24"/>
+        </w:rPr>
+        <w:t>método de cruce de invención propia que contempla las siguientes características:</w:t>
       </w:r>
     </w:p>
     <w:p>
@@ -339,8 +799,16 @@
           <w:numId w:val="2"/>
         </w:numPr>
         <w:jc w:val="both"/>
-      </w:pPr>
-      <w:r>
+        <w:rPr>
+          <w:sz w:val="24"/>
+          <w:szCs w:val="24"/>
+        </w:rPr>
+      </w:pPr>
+      <w:r>
+        <w:rPr>
+          <w:sz w:val="24"/>
+          <w:szCs w:val="24"/>
+        </w:rPr>
         <w:t>Se toman los valores de los extremos del individuo(padre).</w:t>
       </w:r>
     </w:p>
@@ -352,6 +820,22 @@
           <w:numId w:val="2"/>
         </w:numPr>
         <w:jc w:val="both"/>
+        <w:rPr>
+          <w:sz w:val="24"/>
+          <w:szCs w:val="24"/>
+        </w:rPr>
+      </w:pPr>
+      <w:r>
+        <w:rPr>
+          <w:sz w:val="24"/>
+          <w:szCs w:val="24"/>
+        </w:rPr>
+        <w:t>El hijo se genera intercambiando en el otro padre, las posiciones que indican los valores tomados.</w:t>
+      </w:r>
+    </w:p>
+    <w:p>
+      <w:pPr>
+        <w:jc w:val="both"/>
       </w:pPr>
       <w:r>
         <w:rPr>
@@ -361,34 +845,36 @@
           <wp:anchor distT="0" distB="0" distL="114300" distR="114300" simplePos="0" relativeHeight="251658240" behindDoc="1" locked="0" layoutInCell="1" allowOverlap="1">
             <wp:simplePos x="0" y="0"/>
             <wp:positionH relativeFrom="margin">
-              <wp:posOffset>-49530</wp:posOffset>
+              <wp:posOffset>905510</wp:posOffset>
             </wp:positionH>
             <wp:positionV relativeFrom="paragraph">
-              <wp:posOffset>536470</wp:posOffset>
+              <wp:posOffset>172416</wp:posOffset>
             </wp:positionV>
-            <wp:extent cx="2719070" cy="891540"/>
-            <wp:effectExtent l="0" t="0" r="5080" b="3810"/>
+            <wp:extent cx="3589020" cy="1176655"/>
+            <wp:effectExtent l="0" t="0" r="0" b="4445"/>
             <wp:wrapTight wrapText="bothSides">
               <wp:wrapPolygon edited="0">
-                <wp:start x="2875" y="0"/>
-                <wp:lineTo x="151" y="923"/>
-                <wp:lineTo x="303" y="2769"/>
-                <wp:lineTo x="5751" y="7385"/>
-                <wp:lineTo x="303" y="8769"/>
-                <wp:lineTo x="303" y="12000"/>
-                <wp:lineTo x="10745" y="14769"/>
-                <wp:lineTo x="303" y="17538"/>
-                <wp:lineTo x="151" y="20308"/>
-                <wp:lineTo x="2875" y="21231"/>
-                <wp:lineTo x="21489" y="21231"/>
-                <wp:lineTo x="21489" y="16615"/>
-                <wp:lineTo x="10745" y="14769"/>
-                <wp:lineTo x="21489" y="12923"/>
-                <wp:lineTo x="21489" y="7846"/>
-                <wp:lineTo x="15890" y="7385"/>
-                <wp:lineTo x="21489" y="4615"/>
-                <wp:lineTo x="21489" y="0"/>
-                <wp:lineTo x="2875" y="0"/>
+                <wp:start x="2981" y="0"/>
+                <wp:lineTo x="344" y="1049"/>
+                <wp:lineTo x="344" y="3147"/>
+                <wp:lineTo x="4815" y="5595"/>
+                <wp:lineTo x="344" y="9442"/>
+                <wp:lineTo x="344" y="11191"/>
+                <wp:lineTo x="2981" y="11191"/>
+                <wp:lineTo x="2981" y="12939"/>
+                <wp:lineTo x="8484" y="16786"/>
+                <wp:lineTo x="344" y="16786"/>
+                <wp:lineTo x="229" y="20283"/>
+                <wp:lineTo x="2981" y="21332"/>
+                <wp:lineTo x="21439" y="21332"/>
+                <wp:lineTo x="21439" y="16786"/>
+                <wp:lineTo x="10777" y="16786"/>
+                <wp:lineTo x="21439" y="12939"/>
+                <wp:lineTo x="21439" y="8043"/>
+                <wp:lineTo x="18573" y="5595"/>
+                <wp:lineTo x="21439" y="4196"/>
+                <wp:lineTo x="21439" y="0"/>
+                <wp:lineTo x="2981" y="0"/>
               </wp:wrapPolygon>
             </wp:wrapTight>
             <wp:docPr id="1" name="Imagen 1"/>
@@ -417,7 +903,7 @@
                   <pic:spPr>
                     <a:xfrm>
                       <a:off x="0" y="0"/>
-                      <a:ext cx="2719070" cy="891540"/>
+                      <a:ext cx="3589020" cy="1176655"/>
                     </a:xfrm>
                     <a:prstGeom prst="rect">
                       <a:avLst/>
@@ -435,6 +921,54 @@
           </wp:anchor>
         </w:drawing>
       </w:r>
+    </w:p>
+    <w:p>
+      <w:pPr>
+        <w:jc w:val="both"/>
+        <w:rPr>
+          <w:b/>
+        </w:rPr>
+      </w:pPr>
+    </w:p>
+    <w:p>
+      <w:pPr>
+        <w:jc w:val="both"/>
+        <w:rPr>
+          <w:b/>
+        </w:rPr>
+      </w:pPr>
+    </w:p>
+    <w:p>
+      <w:pPr>
+        <w:jc w:val="both"/>
+        <w:rPr>
+          <w:b/>
+        </w:rPr>
+      </w:pPr>
+    </w:p>
+    <w:p>
+      <w:pPr>
+        <w:jc w:val="both"/>
+        <w:rPr>
+          <w:b/>
+        </w:rPr>
+      </w:pPr>
+    </w:p>
+    <w:p>
+      <w:pPr>
+        <w:jc w:val="both"/>
+        <w:rPr>
+          <w:b/>
+        </w:rPr>
+      </w:pPr>
+    </w:p>
+    <w:p>
+      <w:pPr>
+        <w:jc w:val="both"/>
+        <w:rPr>
+          <w:b/>
+        </w:rPr>
+      </w:pPr>
       <w:r>
         <w:rPr>
           <w:noProof/>
@@ -443,31 +977,32 @@
           <wp:anchor distT="0" distB="0" distL="114300" distR="114300" simplePos="0" relativeHeight="251659264" behindDoc="1" locked="0" layoutInCell="1" allowOverlap="1">
             <wp:simplePos x="0" y="0"/>
             <wp:positionH relativeFrom="margin">
-              <wp:posOffset>2884805</wp:posOffset>
+              <wp:posOffset>889635</wp:posOffset>
             </wp:positionH>
             <wp:positionV relativeFrom="paragraph">
-              <wp:posOffset>492655</wp:posOffset>
+              <wp:posOffset>113058</wp:posOffset>
             </wp:positionV>
-            <wp:extent cx="2766695" cy="919480"/>
-            <wp:effectExtent l="0" t="0" r="0" b="0"/>
+            <wp:extent cx="3596005" cy="1176655"/>
+            <wp:effectExtent l="0" t="0" r="4445" b="4445"/>
             <wp:wrapTight wrapText="bothSides">
               <wp:wrapPolygon edited="0">
-                <wp:start x="2975" y="0"/>
-                <wp:lineTo x="297" y="895"/>
-                <wp:lineTo x="297" y="2685"/>
-                <wp:lineTo x="5205" y="7160"/>
-                <wp:lineTo x="297" y="9398"/>
-                <wp:lineTo x="446" y="12530"/>
-                <wp:lineTo x="10708" y="14320"/>
-                <wp:lineTo x="446" y="16558"/>
-                <wp:lineTo x="297" y="20138"/>
-                <wp:lineTo x="2975" y="21033"/>
-                <wp:lineTo x="21417" y="21033"/>
-                <wp:lineTo x="21417" y="7608"/>
-                <wp:lineTo x="17996" y="7160"/>
-                <wp:lineTo x="21417" y="4475"/>
-                <wp:lineTo x="21417" y="0"/>
-                <wp:lineTo x="2975" y="0"/>
+                <wp:start x="3090" y="0"/>
+                <wp:lineTo x="229" y="1049"/>
+                <wp:lineTo x="343" y="3847"/>
+                <wp:lineTo x="8124" y="5595"/>
+                <wp:lineTo x="1259" y="9092"/>
+                <wp:lineTo x="343" y="9792"/>
+                <wp:lineTo x="343" y="11191"/>
+                <wp:lineTo x="2861" y="16786"/>
+                <wp:lineTo x="458" y="18185"/>
+                <wp:lineTo x="458" y="20632"/>
+                <wp:lineTo x="3090" y="21332"/>
+                <wp:lineTo x="21512" y="21332"/>
+                <wp:lineTo x="21512" y="7344"/>
+                <wp:lineTo x="12358" y="5595"/>
+                <wp:lineTo x="21512" y="4196"/>
+                <wp:lineTo x="21512" y="0"/>
+                <wp:lineTo x="3090" y="0"/>
               </wp:wrapPolygon>
             </wp:wrapTight>
             <wp:docPr id="2" name="Imagen 2"/>
@@ -496,7 +1031,7 @@
                   <pic:spPr>
                     <a:xfrm>
                       <a:off x="0" y="0"/>
-                      <a:ext cx="2766695" cy="919480"/>
+                      <a:ext cx="3596005" cy="1176655"/>
                     </a:xfrm>
                     <a:prstGeom prst="rect">
                       <a:avLst/>
@@ -514,9 +1049,6 @@
           </wp:anchor>
         </w:drawing>
       </w:r>
-      <w:r>
-        <w:t>El hijo se genera intercambiando en el otro padre, las posiciones que indican los valores tomados.</w:t>
-      </w:r>
     </w:p>
     <w:p>
       <w:pPr>
@@ -528,18 +1060,19 @@
     </w:p>
     <w:p>
       <w:pPr>
-        <w:ind w:left="708"/>
         <w:jc w:val="both"/>
         <w:rPr>
           <w:b/>
         </w:rPr>
       </w:pPr>
-      <w:r>
+    </w:p>
+    <w:p>
+      <w:pPr>
+        <w:jc w:val="both"/>
         <w:rPr>
           <w:b/>
         </w:rPr>
-        <w:t>- OX-OP</w:t>
-      </w:r>
+      </w:pPr>
     </w:p>
     <w:p>
       <w:pPr>
@@ -569,42 +1102,26 @@
       <w:pPr>
         <w:jc w:val="both"/>
         <w:rPr>
+          <w:bCs/>
+          <w:sz w:val="24"/>
+          <w:szCs w:val="24"/>
+        </w:rPr>
+      </w:pPr>
+      <w:r>
+        <w:rPr>
           <w:b/>
-        </w:rPr>
-      </w:pPr>
-    </w:p>
-    <w:p>
-      <w:pPr>
-        <w:ind w:left="708"/>
-        <w:jc w:val="both"/>
+          <w:sz w:val="24"/>
+          <w:szCs w:val="24"/>
+        </w:rPr>
+        <w:t xml:space="preserve">ERX: </w:t>
+      </w:r>
+      <w:r>
         <w:rPr>
           <w:bCs/>
-        </w:rPr>
-      </w:pPr>
-      <w:r>
-        <w:rPr>
-          <w:b/>
-        </w:rPr>
-        <w:lastRenderedPageBreak/>
-        <w:t xml:space="preserve">- ERX: </w:t>
-      </w:r>
-      <w:r>
-        <w:rPr>
-          <w:bCs/>
-        </w:rPr>
-        <w:t>en la implementación de</w:t>
-      </w:r>
-      <w:r>
-        <w:rPr>
-          <w:bCs/>
-        </w:rPr>
-        <w:t xml:space="preserve"> este método se han aplicado los siguientes criterios</w:t>
-      </w:r>
-      <w:r>
-        <w:rPr>
-          <w:bCs/>
-        </w:rPr>
-        <w:t>:</w:t>
+          <w:sz w:val="24"/>
+          <w:szCs w:val="24"/>
+        </w:rPr>
+        <w:t>en la implementación de este método se han aplicado los siguientes criterios:</w:t>
       </w:r>
     </w:p>
     <w:p>
@@ -617,19 +1134,41 @@
         <w:jc w:val="both"/>
         <w:rPr>
           <w:bCs/>
+          <w:sz w:val="24"/>
+          <w:szCs w:val="24"/>
         </w:rPr>
       </w:pPr>
       <w:r>
         <w:rPr>
           <w:bCs/>
+          <w:sz w:val="24"/>
+          <w:szCs w:val="24"/>
         </w:rPr>
         <w:t xml:space="preserve">A la hora de realizar </w:t>
       </w:r>
       <w:r>
         <w:rPr>
           <w:bCs/>
-        </w:rPr>
-        <w:t>la tabla de conectividades, no se considera conexión circular. Es decir, el primer y último elemento no tienen proximidad.</w:t>
+          <w:sz w:val="24"/>
+          <w:szCs w:val="24"/>
+        </w:rPr>
+        <w:t>la tabla de conectividades, no se considera conexión circular. Es</w:t>
+      </w:r>
+      <w:r>
+        <w:rPr>
+          <w:bCs/>
+          <w:sz w:val="24"/>
+          <w:szCs w:val="24"/>
+        </w:rPr>
+        <w:t xml:space="preserve"> </w:t>
+      </w:r>
+      <w:r>
+        <w:rPr>
+          <w:bCs/>
+          <w:sz w:val="24"/>
+          <w:szCs w:val="24"/>
+        </w:rPr>
+        <w:t>decir, el primer y último elemento no tienen proximidad.</w:t>
       </w:r>
     </w:p>
     <w:p>
@@ -642,11 +1181,15 @@
         <w:jc w:val="both"/>
         <w:rPr>
           <w:bCs/>
+          <w:sz w:val="24"/>
+          <w:szCs w:val="24"/>
         </w:rPr>
       </w:pPr>
       <w:r>
         <w:rPr>
           <w:bCs/>
+          <w:sz w:val="24"/>
+          <w:szCs w:val="24"/>
         </w:rPr>
         <w:t xml:space="preserve">En la generación de los hijos, cuando se llega a un bloqueo, se vuelve a empezar de nuevo. </w:t>
       </w:r>
@@ -661,215 +1204,565 @@
         <w:jc w:val="both"/>
         <w:rPr>
           <w:bCs/>
+          <w:sz w:val="24"/>
+          <w:szCs w:val="24"/>
         </w:rPr>
       </w:pPr>
       <w:r>
         <w:rPr>
           <w:bCs/>
+          <w:sz w:val="24"/>
+          <w:szCs w:val="24"/>
         </w:rPr>
         <w:t xml:space="preserve">Se establece un número de veces </w:t>
       </w:r>
       <w:r>
         <w:rPr>
           <w:bCs/>
+          <w:sz w:val="24"/>
+          <w:szCs w:val="24"/>
         </w:rPr>
         <w:t xml:space="preserve">máximo </w:t>
       </w:r>
       <w:r>
         <w:rPr>
           <w:bCs/>
+          <w:sz w:val="24"/>
+          <w:szCs w:val="24"/>
         </w:rPr>
         <w:t xml:space="preserve">en </w:t>
       </w:r>
       <w:r>
         <w:rPr>
           <w:bCs/>
+          <w:sz w:val="24"/>
+          <w:szCs w:val="24"/>
         </w:rPr>
         <w:t xml:space="preserve">el </w:t>
       </w:r>
       <w:r>
         <w:rPr>
           <w:bCs/>
+          <w:sz w:val="24"/>
+          <w:szCs w:val="24"/>
         </w:rPr>
         <w:t xml:space="preserve">que se reinicia la creación del hijo. Agotado este número de intentos, se establece como hijo los valores del padre contrario. </w:t>
       </w:r>
       <w:r>
         <w:rPr>
           <w:bCs/>
-        </w:rPr>
-        <w:t>Por tanto, para crear el primer hijo,</w:t>
-      </w:r>
-      <w:bookmarkStart w:id="0" w:name="_GoBack"/>
-      <w:bookmarkEnd w:id="0"/>
-      <w:r>
+          <w:sz w:val="24"/>
+          <w:szCs w:val="24"/>
+        </w:rPr>
+        <w:t>Por tanto, para crear el primer hijo, partimos del primer valor del ‘padre 1’, si por bloqueos no se genera, asignamos al ‘hijo 1’, los valores del ‘padre 2’. Haciendo lo inverso en el caso del ‘hijo 2’.</w:t>
+      </w:r>
+    </w:p>
+    <w:p>
+      <w:pPr>
+        <w:ind w:left="708"/>
+        <w:jc w:val="both"/>
         <w:rPr>
           <w:bCs/>
-        </w:rPr>
-        <w:t xml:space="preserve"> partimos del primer valor del ‘padre 1’, si por bloqueos no se genera, asignamos al ‘hijo 1’, los valores del ‘padre 2’. Haciendo lo inverso en el caso del ‘hijo 2’.</w:t>
-      </w:r>
+          <w:sz w:val="24"/>
+          <w:szCs w:val="24"/>
+        </w:rPr>
+      </w:pPr>
     </w:p>
     <w:p>
       <w:pPr>
         <w:jc w:val="both"/>
         <w:rPr>
+          <w:bCs/>
+          <w:sz w:val="24"/>
+          <w:szCs w:val="24"/>
+        </w:rPr>
+      </w:pPr>
+      <w:r>
+        <w:rPr>
           <w:b/>
-        </w:rPr>
-      </w:pPr>
+          <w:sz w:val="24"/>
+          <w:szCs w:val="24"/>
+        </w:rPr>
+        <w:t>OX-OP</w:t>
+      </w:r>
       <w:r>
         <w:rPr>
           <w:b/>
+          <w:sz w:val="24"/>
+          <w:szCs w:val="24"/>
+        </w:rPr>
+        <w:t xml:space="preserve">: </w:t>
+      </w:r>
+      <w:r>
+        <w:rPr>
+          <w:bCs/>
+          <w:sz w:val="24"/>
+          <w:szCs w:val="24"/>
+        </w:rPr>
+        <w:t>se añade esta variante del cruce OX a la práctica.</w:t>
+      </w:r>
+    </w:p>
+    <w:p>
+      <w:pPr>
+        <w:jc w:val="both"/>
+        <w:rPr>
+          <w:b/>
+        </w:rPr>
+      </w:pPr>
+      <w:r>
+        <w:rPr>
+          <w:b/>
+          <w:sz w:val="32"/>
+          <w:szCs w:val="32"/>
+        </w:rPr>
+        <w:lastRenderedPageBreak/>
+        <w:t>Mutaciones</w:t>
+      </w:r>
+      <w:r>
+        <w:rPr>
+          <w:b/>
+        </w:rPr>
+        <w:t>:</w:t>
+      </w:r>
+    </w:p>
+    <w:p>
+      <w:pPr>
+        <w:jc w:val="both"/>
+        <w:rPr>
+          <w:sz w:val="24"/>
+          <w:szCs w:val="24"/>
+        </w:rPr>
+      </w:pPr>
+      <w:r>
+        <w:rPr>
+          <w:b/>
+          <w:sz w:val="24"/>
+          <w:szCs w:val="24"/>
+        </w:rPr>
+        <w:t>Intercambio múltiple:</w:t>
+      </w:r>
+      <w:r>
+        <w:rPr>
+          <w:sz w:val="24"/>
+          <w:szCs w:val="24"/>
         </w:rPr>
         <w:t xml:space="preserve"> </w:t>
       </w:r>
       <w:r>
         <w:rPr>
+          <w:sz w:val="24"/>
+          <w:szCs w:val="24"/>
+        </w:rPr>
+        <w:t xml:space="preserve">como </w:t>
+      </w:r>
+      <w:r>
+        <w:rPr>
+          <w:sz w:val="24"/>
+          <w:szCs w:val="24"/>
+        </w:rPr>
+        <w:t>hacer un solo intercambio varía muy poco el individuo cuando este es muy grande, el intercambio múltiple repite un número aleatorio de veces el intercambio.</w:t>
+      </w:r>
+    </w:p>
+    <w:p>
+      <w:pPr>
+        <w:jc w:val="both"/>
+        <w:rPr>
+          <w:sz w:val="24"/>
+          <w:szCs w:val="24"/>
+        </w:rPr>
+      </w:pPr>
+      <w:r>
+        <w:rPr>
           <w:b/>
-        </w:rPr>
-        <w:tab/>
+          <w:sz w:val="24"/>
+          <w:szCs w:val="24"/>
+        </w:rPr>
+        <w:t>Desplazamiento:</w:t>
+      </w:r>
+      <w:r>
+        <w:rPr>
+          <w:sz w:val="24"/>
+          <w:szCs w:val="24"/>
+        </w:rPr>
+        <w:t xml:space="preserve"> </w:t>
+      </w:r>
+      <w:r>
+        <w:rPr>
+          <w:sz w:val="24"/>
+          <w:szCs w:val="24"/>
+        </w:rPr>
+        <w:t>r</w:t>
+      </w:r>
+      <w:r>
+        <w:rPr>
+          <w:sz w:val="24"/>
+          <w:szCs w:val="24"/>
+        </w:rPr>
+        <w:t>epetición de un número aleatorio de veces de la inserción. La inserción se puede hacer hacia cualquier sentido.</w:t>
       </w:r>
     </w:p>
     <w:p>
       <w:pPr>
         <w:jc w:val="both"/>
         <w:rPr>
+          <w:sz w:val="24"/>
+          <w:szCs w:val="24"/>
+        </w:rPr>
+      </w:pPr>
+      <w:r>
+        <w:rPr>
           <w:b/>
+          <w:sz w:val="24"/>
+          <w:szCs w:val="24"/>
+        </w:rPr>
+        <w:t>Corte:</w:t>
+      </w:r>
+      <w:r>
+        <w:rPr>
+          <w:sz w:val="24"/>
+          <w:szCs w:val="24"/>
+        </w:rPr>
+        <w:t xml:space="preserve"> </w:t>
+      </w:r>
+      <w:r>
+        <w:rPr>
+          <w:sz w:val="24"/>
+          <w:szCs w:val="24"/>
+        </w:rPr>
+        <w:t>similar</w:t>
+      </w:r>
+      <w:r>
+        <w:rPr>
+          <w:sz w:val="24"/>
+          <w:szCs w:val="24"/>
+        </w:rPr>
+        <w:t xml:space="preserve"> </w:t>
+      </w:r>
+      <w:r>
+        <w:rPr>
+          <w:sz w:val="24"/>
+          <w:szCs w:val="24"/>
+        </w:rPr>
+        <w:t>a</w:t>
+      </w:r>
+      <w:r>
+        <w:rPr>
+          <w:sz w:val="24"/>
+          <w:szCs w:val="24"/>
+        </w:rPr>
+        <w:t xml:space="preserve"> una baraja de cartas, se corta por un punto y se intercambian los dos segmentos generados.</w:t>
+      </w:r>
+    </w:p>
+    <w:p>
+      <w:pPr>
+        <w:jc w:val="both"/>
+        <w:rPr>
+          <w:sz w:val="24"/>
+          <w:szCs w:val="24"/>
         </w:rPr>
       </w:pPr>
       <w:r>
         <w:rPr>
           <w:b/>
-          <w:u w:val="single"/>
-        </w:rPr>
-        <w:t>Mutaciones</w:t>
+          <w:sz w:val="24"/>
+          <w:szCs w:val="24"/>
+        </w:rPr>
+        <w:t>Heurística/Desplazamiento</w:t>
+      </w:r>
+      <w:r>
+        <w:rPr>
+          <w:sz w:val="24"/>
+          <w:szCs w:val="24"/>
+        </w:rPr>
+        <w:t xml:space="preserve"> </w:t>
       </w:r>
       <w:r>
         <w:rPr>
           <w:b/>
-        </w:rPr>
-        <w:t>:</w:t>
+          <w:sz w:val="24"/>
+          <w:szCs w:val="24"/>
+        </w:rPr>
+        <w:t>y Heurística/Inserción:</w:t>
+      </w:r>
+      <w:r>
+        <w:rPr>
+          <w:sz w:val="24"/>
+          <w:szCs w:val="24"/>
+        </w:rPr>
+        <w:t xml:space="preserve"> La mutación heurística genera muchísima presión selectiva, al elegir siempre al mejor individuo de los generados. Para remediarlo, estas dos mutaciones hacen el desplazamiento o inserción respectivamente un 70% de las veces, y mutan mediante heurística el 30% restante. Así obtenemos la aleatoriedad de </w:t>
+      </w:r>
+      <w:r>
+        <w:rPr>
+          <w:sz w:val="24"/>
+          <w:szCs w:val="24"/>
+        </w:rPr>
+        <w:t>las mutaciones</w:t>
+      </w:r>
+      <w:r>
+        <w:rPr>
+          <w:sz w:val="24"/>
+          <w:szCs w:val="24"/>
+        </w:rPr>
+        <w:t xml:space="preserve"> con la ventaja de obtener el mejor con la mutación heurística.</w:t>
       </w:r>
     </w:p>
     <w:p>
       <w:pPr>
         <w:jc w:val="both"/>
-      </w:pPr>
-      <w:r>
-        <w:tab/>
-      </w:r>
-      <w:r>
-        <w:rPr>
-          <w:b/>
-        </w:rPr>
-        <w:t>- Intercambio múltiple:</w:t>
-      </w:r>
-      <w:r>
-        <w:t xml:space="preserve"> Como hacer un solo intercambio varía muy poco el individuo cuando este es muy grande, el intercambio múltiple repite un número aleatorio de veces el intercambio.</w:t>
+        <w:rPr>
+          <w:sz w:val="24"/>
+          <w:szCs w:val="24"/>
+        </w:rPr>
+      </w:pPr>
+      <w:r>
+        <w:rPr>
+          <w:sz w:val="24"/>
+          <w:szCs w:val="24"/>
+        </w:rPr>
+        <w:t>Con los parámetros que hemos elegido queremos mostrar varias combinaciones con las que se pueden obte</w:t>
+      </w:r>
+      <w:r>
+        <w:rPr>
+          <w:sz w:val="24"/>
+          <w:szCs w:val="24"/>
+        </w:rPr>
+        <w:t xml:space="preserve">ner resultados </w:t>
+      </w:r>
+      <w:r>
+        <w:rPr>
+          <w:sz w:val="24"/>
+          <w:szCs w:val="24"/>
+        </w:rPr>
+        <w:t>óptimos</w:t>
+      </w:r>
+      <w:r>
+        <w:rPr>
+          <w:sz w:val="24"/>
+          <w:szCs w:val="24"/>
+        </w:rPr>
+        <w:t xml:space="preserve">, variando la selección, tipo de cruce y de mutación. También se ha priorizado el tiempo de ejecución, que se empieza a hacer </w:t>
+      </w:r>
+      <w:r>
+        <w:rPr>
+          <w:sz w:val="24"/>
+          <w:szCs w:val="24"/>
+        </w:rPr>
+        <w:t>cuantioso</w:t>
+      </w:r>
+      <w:r>
+        <w:rPr>
+          <w:sz w:val="24"/>
+          <w:szCs w:val="24"/>
+        </w:rPr>
+        <w:t xml:space="preserve"> con individuos grandes y muchas generaciones. Por esto </w:t>
+      </w:r>
+      <w:r>
+        <w:rPr>
+          <w:sz w:val="24"/>
+          <w:szCs w:val="24"/>
+        </w:rPr>
+        <w:t>limitamos</w:t>
+      </w:r>
+      <w:r>
+        <w:rPr>
+          <w:sz w:val="24"/>
+          <w:szCs w:val="24"/>
+        </w:rPr>
+        <w:t xml:space="preserve"> el número de generaciones a 2000 y el tamaño de la población a 100. </w:t>
+      </w:r>
+      <w:r>
+        <w:rPr>
+          <w:sz w:val="24"/>
+          <w:szCs w:val="24"/>
+        </w:rPr>
+        <w:t>Determinamos</w:t>
+      </w:r>
+      <w:r>
+        <w:rPr>
+          <w:sz w:val="24"/>
+          <w:szCs w:val="24"/>
+        </w:rPr>
+        <w:t xml:space="preserve"> que estos valores ofrecen un tiempo de espera razonable para el usuario, obteniendo buenos resultados de igual manera</w:t>
+      </w:r>
+      <w:r>
+        <w:rPr>
+          <w:sz w:val="24"/>
+          <w:szCs w:val="24"/>
+        </w:rPr>
+        <w:t>.</w:t>
       </w:r>
     </w:p>
     <w:p>
       <w:pPr>
         <w:jc w:val="both"/>
-      </w:pPr>
-      <w:r>
-        <w:tab/>
-      </w:r>
-      <w:r>
-        <w:rPr>
-          <w:b/>
-        </w:rPr>
-        <w:t>- Desplazamiento:</w:t>
-      </w:r>
-      <w:r>
-        <w:t xml:space="preserve"> Repetición de un número aleatorio de veces de la inserción. La inserción se puede hacer hacia cualquier sentido.</w:t>
-      </w:r>
+        <w:rPr>
+          <w:sz w:val="24"/>
+          <w:szCs w:val="24"/>
+        </w:rPr>
+      </w:pPr>
     </w:p>
     <w:p>
       <w:pPr>
         <w:jc w:val="both"/>
-      </w:pPr>
-      <w:r>
-        <w:tab/>
-      </w:r>
-      <w:r>
-        <w:rPr>
-          <w:b/>
-        </w:rPr>
-        <w:t>- Corte:</w:t>
-      </w:r>
-      <w:r>
-        <w:t xml:space="preserve"> Como en una baraja de cartas, se corta por un punto y se intercambian los dos segmentos generados.</w:t>
-      </w:r>
+        <w:rPr>
+          <w:sz w:val="24"/>
+          <w:szCs w:val="24"/>
+        </w:rPr>
+      </w:pPr>
     </w:p>
     <w:p>
       <w:pPr>
         <w:jc w:val="both"/>
-      </w:pPr>
-      <w:r>
-        <w:tab/>
-      </w:r>
-      <w:r>
-        <w:rPr>
-          <w:b/>
-        </w:rPr>
-        <w:t>- Heurística/Desplazamiento</w:t>
-      </w:r>
-      <w:r>
-        <w:t xml:space="preserve"> </w:t>
-      </w:r>
-      <w:r>
-        <w:rPr>
-          <w:b/>
-        </w:rPr>
-        <w:t>y Heurística/Inserción:</w:t>
-      </w:r>
-      <w:r>
-        <w:t xml:space="preserve"> La mutación heurística genera muchísima presión selectiva, al elegir siempre al mejor individuo de los generados. Para remediarlo, estas dos mutaciones hacen el desplazamiento o inserción respectivamente un 70% de las veces, y mutan mediante heurística el 30% restante. Así obtenemos la aleatoriedad de </w:t>
-      </w:r>
-      <w:r>
-        <w:t>las mutaciones</w:t>
-      </w:r>
-      <w:r>
-        <w:t xml:space="preserve"> con la ventaja de obtener el mejor con la mutación heurística.</w:t>
-      </w:r>
+        <w:rPr>
+          <w:sz w:val="24"/>
+          <w:szCs w:val="24"/>
+        </w:rPr>
+      </w:pPr>
     </w:p>
     <w:p>
       <w:pPr>
         <w:jc w:val="both"/>
-      </w:pPr>
-      <w:r>
-        <w:t>Con los parámetros que hemos elegido queremos mostrar varias combinaciones con las que se pueden obte</w:t>
-      </w:r>
-      <w:r>
-        <w:t>ner resultados buenos, variando la selección, tipo de cruce y tipo de mutación. También se ha priorizado el tiempo de ejecución, que se empieza a hacer largo con individuos grandes y muchas generaciones. Por esto hemos limitado el número de generaciones a 2000 y el tamaño de la población a 100. Hemos considerado que estos valores ofrecen un tiempo de espera razonable para el usuario, obteniendo buenos resultados de igual manera</w:t>
-      </w:r>
-      <w:r>
-        <w:t>.</w:t>
-      </w:r>
+        <w:rPr>
+          <w:sz w:val="24"/>
+          <w:szCs w:val="24"/>
+        </w:rPr>
+      </w:pPr>
     </w:p>
     <w:p>
       <w:pPr>
         <w:jc w:val="both"/>
-      </w:pPr>
-      <w:r>
-        <w:t>Con la imagen que se encuentra en la ejecución representativa queremos mostrar, además de la gráfica de evolución pedida, los parámetros elegidos para todas las ejecuciones de un mismo problema a la derecha, y la gráfica de presión selectiva en la que intentamos mantener valores de 1,5. Hemos decidido escoger como ejecución representativa el mejor resultado obtenido de las 20 ejecuciones.</w:t>
+        <w:rPr>
+          <w:sz w:val="24"/>
+          <w:szCs w:val="24"/>
+        </w:rPr>
+      </w:pPr>
+    </w:p>
+    <w:p>
+      <w:pPr>
+        <w:jc w:val="both"/>
+        <w:rPr>
+          <w:sz w:val="24"/>
+          <w:szCs w:val="24"/>
+        </w:rPr>
+      </w:pPr>
+    </w:p>
+    <w:p>
+      <w:pPr>
+        <w:jc w:val="both"/>
+        <w:rPr>
+          <w:sz w:val="24"/>
+          <w:szCs w:val="24"/>
+        </w:rPr>
+      </w:pPr>
+    </w:p>
+    <w:p>
+      <w:pPr>
+        <w:jc w:val="both"/>
+        <w:rPr>
+          <w:sz w:val="24"/>
+          <w:szCs w:val="24"/>
+        </w:rPr>
+      </w:pPr>
+    </w:p>
+    <w:p>
+      <w:pPr>
+        <w:jc w:val="both"/>
+        <w:rPr>
+          <w:sz w:val="24"/>
+          <w:szCs w:val="24"/>
+        </w:rPr>
+      </w:pPr>
+    </w:p>
+    <w:p>
+      <w:pPr>
+        <w:pStyle w:val="Ttulo1"/>
+      </w:pPr>
+    </w:p>
+    <w:p>
+      <w:pPr>
+        <w:jc w:val="both"/>
+      </w:pPr>
+    </w:p>
+    <w:p>
+      <w:pPr>
+        <w:jc w:val="both"/>
+      </w:pPr>
+    </w:p>
+    <w:p>
+      <w:pPr>
+        <w:jc w:val="both"/>
+      </w:pPr>
+    </w:p>
+    <w:p>
+      <w:pPr>
+        <w:pStyle w:val="Ttulo1"/>
+      </w:pPr>
+      <w:r>
+        <w:lastRenderedPageBreak/>
+        <w:t xml:space="preserve">RESULTADOS </w:t>
       </w:r>
     </w:p>
     <w:p/>
-    <w:p/>
-    <w:p/>
-    <w:p/>
-    <w:p/>
-    <w:p/>
-    <w:p/>
-    <w:p/>
-    <w:p/>
-    <w:p/>
-    <w:p/>
-    <w:p/>
-    <w:p/>
-    <w:p/>
-    <w:p/>
-    <w:p/>
+    <w:p>
+      <w:pPr>
+        <w:rPr>
+          <w:sz w:val="24"/>
+          <w:szCs w:val="24"/>
+        </w:rPr>
+      </w:pPr>
+      <w:r>
+        <w:rPr>
+          <w:sz w:val="24"/>
+          <w:szCs w:val="24"/>
+        </w:rPr>
+        <w:t>A continuación, se exponen los resultados obtenidos para cada uno de los tres problemas</w:t>
+      </w:r>
+      <w:r>
+        <w:rPr>
+          <w:sz w:val="24"/>
+          <w:szCs w:val="24"/>
+        </w:rPr>
+        <w:t xml:space="preserve"> dados. En cada uno de ellos se han realizado 20 ejecuciones con los parámetros que se muestran en las imágenes. Se ha tratado de mantener valores próximos a 1,5 en la gráfica de presión selectiva.</w:t>
+      </w:r>
+    </w:p>
+    <w:p>
+      <w:pPr>
+        <w:rPr>
+          <w:sz w:val="24"/>
+          <w:szCs w:val="24"/>
+        </w:rPr>
+      </w:pPr>
+      <w:r>
+        <w:rPr>
+          <w:sz w:val="24"/>
+          <w:szCs w:val="24"/>
+        </w:rPr>
+        <w:t xml:space="preserve">Se </w:t>
+      </w:r>
+      <w:r>
+        <w:rPr>
+          <w:sz w:val="24"/>
+          <w:szCs w:val="24"/>
+        </w:rPr>
+        <w:t>aporta</w:t>
+      </w:r>
+      <w:r>
+        <w:rPr>
+          <w:sz w:val="24"/>
+          <w:szCs w:val="24"/>
+        </w:rPr>
+        <w:t xml:space="preserve"> en detalle los datos de la mejor ejecución y de manera resumida los resultados de todas las </w:t>
+      </w:r>
+      <w:bookmarkStart w:id="1" w:name="_GoBack"/>
+      <w:bookmarkEnd w:id="1"/>
+      <w:r>
+        <w:rPr>
+          <w:sz w:val="24"/>
+          <w:szCs w:val="24"/>
+        </w:rPr>
+        <w:t>ejecuciones.</w:t>
+      </w:r>
+    </w:p>
     <w:p>
       <w:pPr>
         <w:pStyle w:val="Ttulo1"/>
@@ -1014,91 +1907,91 @@
         <w:rPr>
           <w:b/>
         </w:rPr>
+        <w:t>Población final:</w:t>
+      </w:r>
+    </w:p>
+    <w:p>
+      <w:pPr>
+        <w:spacing w:after="0"/>
+        <w:rPr>
+          <w:lang w:val="en-US"/>
+        </w:rPr>
+      </w:pPr>
+      <w:r>
+        <w:rPr>
+          <w:lang w:val="en-US"/>
+        </w:rPr>
+        <w:t>0 | [1, 3, 6, 11, 7, 2, 9, 0, 8, 5, 4, 10] (Fitness: 224416)</w:t>
+      </w:r>
+    </w:p>
+    <w:p>
+      <w:pPr>
+        <w:spacing w:after="0"/>
+        <w:rPr>
+          <w:lang w:val="en-US"/>
+        </w:rPr>
+      </w:pPr>
+      <w:r>
+        <w:rPr>
+          <w:lang w:val="en-US"/>
+        </w:rPr>
+        <w:t>1 | [1, 3, 6, 11, 7, 2, 9, 0, 8, 5, 4, 10] (Fitness: 224416)</w:t>
+      </w:r>
+    </w:p>
+    <w:p>
+      <w:pPr>
+        <w:spacing w:after="0"/>
+        <w:rPr>
+          <w:lang w:val="en-US"/>
+        </w:rPr>
+      </w:pPr>
+      <w:r>
+        <w:rPr>
+          <w:lang w:val="en-US"/>
+        </w:rPr>
+        <w:t>2 | [1, 3, 6, 11, 7, 2, 9, 0, 8, 5, 4, 10] (Fitness: 224416)</w:t>
+      </w:r>
+    </w:p>
+    <w:p>
+      <w:pPr>
+        <w:spacing w:after="0"/>
+        <w:rPr>
+          <w:lang w:val="en-US"/>
+        </w:rPr>
+      </w:pPr>
+      <w:r>
+        <w:rPr>
+          <w:lang w:val="en-US"/>
+        </w:rPr>
+        <w:t>3 | [1, 3, 6, 11, 7, 2, 9, 0, 8, 5, 4, 10] (Fitness: 224416)</w:t>
+      </w:r>
+    </w:p>
+    <w:p>
+      <w:pPr>
+        <w:spacing w:after="0"/>
+        <w:rPr>
+          <w:lang w:val="en-US"/>
+        </w:rPr>
+      </w:pPr>
+      <w:r>
+        <w:rPr>
+          <w:lang w:val="en-US"/>
+        </w:rPr>
+        <w:t>4 | [1, 3, 6, 11, 7, 2, 9, 0, 8, 5, 4, 10] (Fitness: 224416)</w:t>
+      </w:r>
+    </w:p>
+    <w:p>
+      <w:pPr>
+        <w:spacing w:after="0"/>
+        <w:rPr>
+          <w:lang w:val="en-US"/>
+        </w:rPr>
+      </w:pPr>
+      <w:r>
+        <w:rPr>
+          <w:lang w:val="en-US"/>
+        </w:rPr>
         <w:lastRenderedPageBreak/>
-        <w:t>Población final:</w:t>
-      </w:r>
-    </w:p>
-    <w:p>
-      <w:pPr>
-        <w:spacing w:after="0"/>
-        <w:rPr>
-          <w:lang w:val="en-US"/>
-        </w:rPr>
-      </w:pPr>
-      <w:r>
-        <w:rPr>
-          <w:lang w:val="en-US"/>
-        </w:rPr>
-        <w:t>0 | [1, 3, 6, 11, 7, 2, 9, 0, 8, 5, 4, 10] (Fitness: 224416)</w:t>
-      </w:r>
-    </w:p>
-    <w:p>
-      <w:pPr>
-        <w:spacing w:after="0"/>
-        <w:rPr>
-          <w:lang w:val="en-US"/>
-        </w:rPr>
-      </w:pPr>
-      <w:r>
-        <w:rPr>
-          <w:lang w:val="en-US"/>
-        </w:rPr>
-        <w:t>1 | [1, 3, 6, 11, 7, 2, 9, 0, 8, 5, 4, 10] (Fitness: 224416)</w:t>
-      </w:r>
-    </w:p>
-    <w:p>
-      <w:pPr>
-        <w:spacing w:after="0"/>
-        <w:rPr>
-          <w:lang w:val="en-US"/>
-        </w:rPr>
-      </w:pPr>
-      <w:r>
-        <w:rPr>
-          <w:lang w:val="en-US"/>
-        </w:rPr>
-        <w:t>2 | [1, 3, 6, 11, 7, 2, 9, 0, 8, 5, 4, 10] (Fitness: 224416)</w:t>
-      </w:r>
-    </w:p>
-    <w:p>
-      <w:pPr>
-        <w:spacing w:after="0"/>
-        <w:rPr>
-          <w:lang w:val="en-US"/>
-        </w:rPr>
-      </w:pPr>
-      <w:r>
-        <w:rPr>
-          <w:lang w:val="en-US"/>
-        </w:rPr>
-        <w:t>3 | [1, 3, 6, 11, 7, 2, 9, 0, 8, 5, 4, 10] (Fitness: 224416)</w:t>
-      </w:r>
-    </w:p>
-    <w:p>
-      <w:pPr>
-        <w:spacing w:after="0"/>
-        <w:rPr>
-          <w:lang w:val="en-US"/>
-        </w:rPr>
-      </w:pPr>
-      <w:r>
-        <w:rPr>
-          <w:lang w:val="en-US"/>
-        </w:rPr>
-        <w:t>4 | [1, 3, 6, 11, 7, 2, 9, 0, 8, 5, 4, 10] (Fitness: 224416)</w:t>
-      </w:r>
-    </w:p>
-    <w:p>
-      <w:pPr>
-        <w:spacing w:after="0"/>
-        <w:rPr>
-          <w:lang w:val="en-US"/>
-        </w:rPr>
-      </w:pPr>
-      <w:r>
-        <w:rPr>
-          <w:lang w:val="en-US"/>
-        </w:rPr>
         <w:t>5 | [1, 3, 6, 11, 7, 2, 9, 0, 8, 5, 4, 10] (Fitness: 224416)</w:t>
       </w:r>
     </w:p>
@@ -1673,105 +2566,105 @@
         <w:rPr>
           <w:lang w:val="en-US"/>
         </w:rPr>
+        <w:t>46 | [1, 4, 9, 11, 7, 10, 6, 0, 8, 5, 3, 2] (Fitness: 277186)</w:t>
+      </w:r>
+    </w:p>
+    <w:p>
+      <w:pPr>
+        <w:spacing w:after="0"/>
+        <w:rPr>
+          <w:lang w:val="en-US"/>
+        </w:rPr>
+      </w:pPr>
+      <w:r>
+        <w:rPr>
+          <w:lang w:val="en-US"/>
+        </w:rPr>
+        <w:t>47 | [5, 3, 6, 11, 7, 2, 9, 1, 8, 0, 4, 10] (Fitness: 277512)</w:t>
+      </w:r>
+    </w:p>
+    <w:p>
+      <w:pPr>
+        <w:spacing w:after="0"/>
+        <w:rPr>
+          <w:lang w:val="en-US"/>
+        </w:rPr>
+      </w:pPr>
+      <w:r>
+        <w:rPr>
+          <w:lang w:val="en-US"/>
+        </w:rPr>
+        <w:t>48 | [1, 2, 6, 11, 7, 4, 9, 0, 8, 5, 3, 10] (Fitness: 279626)</w:t>
+      </w:r>
+    </w:p>
+    <w:p>
+      <w:pPr>
+        <w:spacing w:after="0"/>
+        <w:rPr>
+          <w:lang w:val="en-US"/>
+        </w:rPr>
+      </w:pPr>
+      <w:r>
+        <w:rPr>
+          <w:lang w:val="en-US"/>
+        </w:rPr>
+        <w:t>49 | [1, 5, 0, 11, 7, 2, 9, 6, 8, 3, 4, 10] (Fitness: 282002)</w:t>
+      </w:r>
+    </w:p>
+    <w:p>
+      <w:pPr>
+        <w:spacing w:after="0"/>
+        <w:rPr>
+          <w:lang w:val="en-US"/>
+        </w:rPr>
+      </w:pPr>
+      <w:r>
+        <w:rPr>
+          <w:lang w:val="en-US"/>
+        </w:rPr>
+        <w:t>50 | [5, 3, 0, 11, 8, 2, 9, 6, 7, 1, 4, 10] (Fitness: 282828)</w:t>
+      </w:r>
+    </w:p>
+    <w:p>
+      <w:pPr>
+        <w:spacing w:after="0"/>
+        <w:rPr>
+          <w:lang w:val="en-US"/>
+        </w:rPr>
+      </w:pPr>
+      <w:r>
+        <w:rPr>
+          <w:lang w:val="en-US"/>
+        </w:rPr>
+        <w:t>51 | [5, 1, 6, 11, 7, 2, 4, 0, 8, 9, 3, 10] (Fitness: 283072)</w:t>
+      </w:r>
+    </w:p>
+    <w:p>
+      <w:pPr>
+        <w:spacing w:after="0"/>
+        <w:rPr>
+          <w:lang w:val="en-US"/>
+        </w:rPr>
+      </w:pPr>
+      <w:r>
+        <w:rPr>
+          <w:lang w:val="en-US"/>
+        </w:rPr>
+        <w:t>52 | [6, 3, 9, 0, 8, 2, 5, 11, 4, 1, 7, 10] (Fitness: 283774)</w:t>
+      </w:r>
+    </w:p>
+    <w:p>
+      <w:pPr>
+        <w:spacing w:after="0"/>
+        <w:rPr>
+          <w:lang w:val="en-US"/>
+        </w:rPr>
+      </w:pPr>
+      <w:r>
+        <w:rPr>
+          <w:lang w:val="en-US"/>
+        </w:rPr>
         <w:lastRenderedPageBreak/>
-        <w:t>46 | [1, 4, 9, 11, 7, 10, 6, 0, 8, 5, 3, 2] (Fitness: 277186)</w:t>
-      </w:r>
-    </w:p>
-    <w:p>
-      <w:pPr>
-        <w:spacing w:after="0"/>
-        <w:rPr>
-          <w:lang w:val="en-US"/>
-        </w:rPr>
-      </w:pPr>
-      <w:r>
-        <w:rPr>
-          <w:lang w:val="en-US"/>
-        </w:rPr>
-        <w:t>47 | [5, 3, 6, 11, 7, 2, 9, 1, 8, 0, 4, 10] (Fitness: 277512)</w:t>
-      </w:r>
-    </w:p>
-    <w:p>
-      <w:pPr>
-        <w:spacing w:after="0"/>
-        <w:rPr>
-          <w:lang w:val="en-US"/>
-        </w:rPr>
-      </w:pPr>
-      <w:r>
-        <w:rPr>
-          <w:lang w:val="en-US"/>
-        </w:rPr>
-        <w:t>48 | [1, 2, 6, 11, 7, 4, 9, 0, 8, 5, 3, 10] (Fitness: 279626)</w:t>
-      </w:r>
-    </w:p>
-    <w:p>
-      <w:pPr>
-        <w:spacing w:after="0"/>
-        <w:rPr>
-          <w:lang w:val="en-US"/>
-        </w:rPr>
-      </w:pPr>
-      <w:r>
-        <w:rPr>
-          <w:lang w:val="en-US"/>
-        </w:rPr>
-        <w:t>49 | [1, 5, 0, 11, 7, 2, 9, 6, 8, 3, 4, 10] (Fitness: 282002)</w:t>
-      </w:r>
-    </w:p>
-    <w:p>
-      <w:pPr>
-        <w:spacing w:after="0"/>
-        <w:rPr>
-          <w:lang w:val="en-US"/>
-        </w:rPr>
-      </w:pPr>
-      <w:r>
-        <w:rPr>
-          <w:lang w:val="en-US"/>
-        </w:rPr>
-        <w:t>50 | [5, 3, 0, 11, 8, 2, 9, 6, 7, 1, 4, 10] (Fitness: 282828)</w:t>
-      </w:r>
-    </w:p>
-    <w:p>
-      <w:pPr>
-        <w:spacing w:after="0"/>
-        <w:rPr>
-          <w:lang w:val="en-US"/>
-        </w:rPr>
-      </w:pPr>
-      <w:r>
-        <w:rPr>
-          <w:lang w:val="en-US"/>
-        </w:rPr>
-        <w:t>51 | [5, 1, 6, 11, 7, 2, 4, 0, 8, 9, 3, 10] (Fitness: 283072)</w:t>
-      </w:r>
-    </w:p>
-    <w:p>
-      <w:pPr>
-        <w:spacing w:after="0"/>
-        <w:rPr>
-          <w:lang w:val="en-US"/>
-        </w:rPr>
-      </w:pPr>
-      <w:r>
-        <w:rPr>
-          <w:lang w:val="en-US"/>
-        </w:rPr>
-        <w:t>52 | [6, 3, 9, 0, 8, 2, 5, 11, 4, 1, 7, 10] (Fitness: 283774)</w:t>
-      </w:r>
-    </w:p>
-    <w:p>
-      <w:pPr>
-        <w:spacing w:after="0"/>
-        <w:rPr>
-          <w:lang w:val="en-US"/>
-        </w:rPr>
-      </w:pPr>
-      <w:r>
-        <w:rPr>
-          <w:lang w:val="en-US"/>
-        </w:rPr>
         <w:t>53 | [3, 5, 6, 11, 7, 2, 4, 0, 8, 1, 9, 10] (Fitness: 286538)</w:t>
       </w:r>
     </w:p>
@@ -2346,173 +3239,93 @@
         <w:rPr>
           <w:lang w:val="en-US"/>
         </w:rPr>
+        <w:t>94 | [0, 2, 3, 1, 11, 8, 5, 9, 7, 10, 6, 4] (Fitness: 323196)</w:t>
+      </w:r>
+    </w:p>
+    <w:p>
+      <w:pPr>
+        <w:spacing w:after="0"/>
+        <w:rPr>
+          <w:lang w:val="en-US"/>
+        </w:rPr>
+      </w:pPr>
+      <w:r>
+        <w:rPr>
+          <w:lang w:val="en-US"/>
+        </w:rPr>
+        <w:t>95 | [2, 9, 0, 8, 5, 3, 10, 1, 4, 6, 11, 7] (Fitness: 323802)</w:t>
+      </w:r>
+    </w:p>
+    <w:p>
+      <w:pPr>
+        <w:spacing w:after="0"/>
+        <w:rPr>
+          <w:lang w:val="en-US"/>
+        </w:rPr>
+      </w:pPr>
+      <w:r>
+        <w:rPr>
+          <w:lang w:val="en-US"/>
+        </w:rPr>
+        <w:t>96 | [2, 9, 0, 8, 5, 3, 10, 1, 4, 6, 11, 7] (Fitness: 323802)</w:t>
+      </w:r>
+    </w:p>
+    <w:p>
+      <w:pPr>
+        <w:spacing w:after="0"/>
+        <w:rPr>
+          <w:lang w:val="en-US"/>
+        </w:rPr>
+      </w:pPr>
+      <w:r>
+        <w:rPr>
+          <w:lang w:val="en-US"/>
+        </w:rPr>
+        <w:t>97 | [10, 9, 11, 1, 8, 4, 6, 3, 7, 2, 5, 0] (Fitness: 323846)</w:t>
+      </w:r>
+    </w:p>
+    <w:p>
+      <w:pPr>
+        <w:spacing w:after="0"/>
+        <w:rPr>
+          <w:lang w:val="en-US"/>
+        </w:rPr>
+      </w:pPr>
+      <w:r>
+        <w:rPr>
+          <w:lang w:val="en-US"/>
+        </w:rPr>
+        <w:t>98 | [8, 4, 2, 10, 1, 9, 6, 11, 7, 3, 5, 0] (Fitness: 324672)</w:t>
+      </w:r>
+    </w:p>
+    <w:p>
+      <w:pPr>
+        <w:spacing w:after="0"/>
+        <w:rPr>
+          <w:lang w:val="en-US"/>
+        </w:rPr>
+      </w:pPr>
+      <w:r>
+        <w:rPr>
+          <w:lang w:val="en-US"/>
+        </w:rPr>
+        <w:t>99 | [8, 4, 2, 10, 1, 9, 6, 11, 7, 3, 5, 0] (Fitness: 324672)</w:t>
+      </w:r>
+    </w:p>
+    <w:p>
+      <w:pPr>
+        <w:spacing w:after="0"/>
+        <w:rPr>
+          <w:lang w:val="en-US"/>
+        </w:rPr>
+      </w:pPr>
+    </w:p>
+    <w:p>
+      <w:pPr>
+        <w:pStyle w:val="Ttulo2"/>
+      </w:pPr>
+      <w:r>
         <w:lastRenderedPageBreak/>
-        <w:t>94 | [0, 2, 3, 1, 11, 8, 5, 9, 7, 10, 6, 4] (Fitness: 323196)</w:t>
-      </w:r>
-    </w:p>
-    <w:p>
-      <w:pPr>
-        <w:spacing w:after="0"/>
-        <w:rPr>
-          <w:lang w:val="en-US"/>
-        </w:rPr>
-      </w:pPr>
-      <w:r>
-        <w:rPr>
-          <w:lang w:val="en-US"/>
-        </w:rPr>
-        <w:t>95 | [2, 9, 0, 8, 5, 3, 10, 1, 4, 6, 11, 7] (Fitness: 323802)</w:t>
-      </w:r>
-    </w:p>
-    <w:p>
-      <w:pPr>
-        <w:spacing w:after="0"/>
-        <w:rPr>
-          <w:lang w:val="en-US"/>
-        </w:rPr>
-      </w:pPr>
-      <w:r>
-        <w:rPr>
-          <w:lang w:val="en-US"/>
-        </w:rPr>
-        <w:t>96 | [2, 9, 0, 8, 5, 3, 10, 1, 4, 6, 11, 7] (Fitness: 323802)</w:t>
-      </w:r>
-    </w:p>
-    <w:p>
-      <w:pPr>
-        <w:spacing w:after="0"/>
-        <w:rPr>
-          <w:lang w:val="en-US"/>
-        </w:rPr>
-      </w:pPr>
-      <w:r>
-        <w:rPr>
-          <w:lang w:val="en-US"/>
-        </w:rPr>
-        <w:t>97 | [10, 9, 11, 1, 8, 4, 6, 3, 7, 2, 5, 0] (Fitness: 323846)</w:t>
-      </w:r>
-    </w:p>
-    <w:p>
-      <w:pPr>
-        <w:spacing w:after="0"/>
-        <w:rPr>
-          <w:lang w:val="en-US"/>
-        </w:rPr>
-      </w:pPr>
-      <w:r>
-        <w:rPr>
-          <w:lang w:val="en-US"/>
-        </w:rPr>
-        <w:t>98 | [8, 4, 2, 10, 1, 9, 6, 11, 7, 3, 5, 0] (Fitness: 324672)</w:t>
-      </w:r>
-    </w:p>
-    <w:p>
-      <w:pPr>
-        <w:spacing w:after="0"/>
-        <w:rPr>
-          <w:lang w:val="en-US"/>
-        </w:rPr>
-      </w:pPr>
-      <w:r>
-        <w:rPr>
-          <w:lang w:val="en-US"/>
-        </w:rPr>
-        <w:t>99 | [8, 4, 2, 10, 1, 9, 6, 11, 7, 3, 5, 0] (Fitness: 324672)</w:t>
-      </w:r>
-    </w:p>
-    <w:p>
-      <w:pPr>
-        <w:spacing w:after="0"/>
-        <w:rPr>
-          <w:lang w:val="en-US"/>
-        </w:rPr>
-      </w:pPr>
-    </w:p>
-    <w:p>
-      <w:pPr>
-        <w:spacing w:after="0"/>
-        <w:rPr>
-          <w:lang w:val="en-US"/>
-        </w:rPr>
-      </w:pPr>
-    </w:p>
-    <w:p>
-      <w:pPr>
-        <w:spacing w:after="0"/>
-        <w:rPr>
-          <w:lang w:val="en-US"/>
-        </w:rPr>
-      </w:pPr>
-    </w:p>
-    <w:p>
-      <w:pPr>
-        <w:spacing w:after="0"/>
-        <w:rPr>
-          <w:lang w:val="en-US"/>
-        </w:rPr>
-      </w:pPr>
-    </w:p>
-    <w:p>
-      <w:pPr>
-        <w:spacing w:after="0"/>
-        <w:rPr>
-          <w:lang w:val="en-US"/>
-        </w:rPr>
-      </w:pPr>
-    </w:p>
-    <w:p>
-      <w:pPr>
-        <w:spacing w:after="0"/>
-        <w:rPr>
-          <w:lang w:val="en-US"/>
-        </w:rPr>
-      </w:pPr>
-    </w:p>
-    <w:p>
-      <w:pPr>
-        <w:spacing w:after="0"/>
-        <w:rPr>
-          <w:lang w:val="en-US"/>
-        </w:rPr>
-      </w:pPr>
-    </w:p>
-    <w:p>
-      <w:pPr>
-        <w:spacing w:after="0"/>
-        <w:rPr>
-          <w:lang w:val="en-US"/>
-        </w:rPr>
-      </w:pPr>
-    </w:p>
-    <w:p>
-      <w:pPr>
-        <w:spacing w:after="0"/>
-        <w:rPr>
-          <w:lang w:val="en-US"/>
-        </w:rPr>
-      </w:pPr>
-    </w:p>
-    <w:p>
-      <w:pPr>
-        <w:spacing w:after="0"/>
-        <w:rPr>
-          <w:lang w:val="en-US"/>
-        </w:rPr>
-      </w:pPr>
-    </w:p>
-    <w:p>
-      <w:pPr>
-        <w:spacing w:after="0"/>
-        <w:rPr>
-          <w:lang w:val="en-US"/>
-        </w:rPr>
-      </w:pPr>
-    </w:p>
-    <w:p>
-      <w:pPr>
-        <w:pStyle w:val="Ttulo2"/>
-      </w:pPr>
-      <w:r>
         <w:t>Tabla resumen:</w:t>
       </w:r>
     </w:p>
@@ -3461,19 +4274,12 @@
     <w:p/>
     <w:p/>
     <w:p/>
-    <w:p/>
-    <w:p/>
-    <w:p/>
-    <w:p/>
-    <w:p/>
-    <w:p/>
-    <w:p/>
-    <w:p/>
     <w:p>
       <w:pPr>
         <w:pStyle w:val="Ttulo1"/>
       </w:pPr>
       <w:r>
+        <w:lastRenderedPageBreak/>
         <w:t>Problema 2: datos15.dat</w:t>
       </w:r>
     </w:p>
@@ -3628,245 +4434,245 @@
         <w:rPr>
           <w:b/>
         </w:rPr>
+        <w:t>Población final:</w:t>
+      </w:r>
+    </w:p>
+    <w:p>
+      <w:pPr>
+        <w:spacing w:after="0"/>
+        <w:rPr>
+          <w:lang w:val="en-US"/>
+        </w:rPr>
+      </w:pPr>
+      <w:r>
+        <w:rPr>
+          <w:lang w:val="en-US"/>
+        </w:rPr>
+        <w:t>0 | [6, 4, 12, 2, 0, 14, 10, 13, 5, 1, 7, 8, 3, 9, 11] (Fitness: 388214)</w:t>
+      </w:r>
+    </w:p>
+    <w:p>
+      <w:pPr>
+        <w:spacing w:after="0"/>
+        <w:rPr>
+          <w:lang w:val="en-US"/>
+        </w:rPr>
+      </w:pPr>
+      <w:r>
+        <w:rPr>
+          <w:lang w:val="en-US"/>
+        </w:rPr>
+        <w:t>1 | [6, 4, 12, 2, 0, 14, 10, 13, 5, 1, 7, 8, 3, 9, 11] (Fitness: 388214)</w:t>
+      </w:r>
+    </w:p>
+    <w:p>
+      <w:pPr>
+        <w:spacing w:after="0"/>
+        <w:rPr>
+          <w:lang w:val="en-US"/>
+        </w:rPr>
+      </w:pPr>
+      <w:r>
+        <w:rPr>
+          <w:lang w:val="en-US"/>
+        </w:rPr>
+        <w:t>2 | [6, 4, 12, 2, 0, 14, 10, 13, 5, 1, 7, 8, 3, 9, 11] (Fitness: 388214)</w:t>
+      </w:r>
+    </w:p>
+    <w:p>
+      <w:pPr>
+        <w:spacing w:after="0"/>
+        <w:rPr>
+          <w:lang w:val="en-US"/>
+        </w:rPr>
+      </w:pPr>
+      <w:r>
+        <w:rPr>
+          <w:lang w:val="en-US"/>
+        </w:rPr>
+        <w:t>3 | [6, 4, 12, 2, 0, 14, 10, 13, 5, 1, 7, 8, 3, 9, 11] (Fitness: 388214)</w:t>
+      </w:r>
+    </w:p>
+    <w:p>
+      <w:pPr>
+        <w:spacing w:after="0"/>
+        <w:rPr>
+          <w:lang w:val="en-US"/>
+        </w:rPr>
+      </w:pPr>
+      <w:r>
+        <w:rPr>
+          <w:lang w:val="en-US"/>
+        </w:rPr>
+        <w:t>4 | [6, 4, 12, 2, 0, 14, 10, 13, 5, 1, 7, 8, 3, 9, 11] (Fitness: 388214)</w:t>
+      </w:r>
+    </w:p>
+    <w:p>
+      <w:pPr>
+        <w:spacing w:after="0"/>
+        <w:rPr>
+          <w:lang w:val="en-US"/>
+        </w:rPr>
+      </w:pPr>
+      <w:r>
+        <w:rPr>
+          <w:lang w:val="en-US"/>
+        </w:rPr>
+        <w:t>5 | [9, 4, 12, 2, 0, 14, 10, 13, 5, 1, 7, 8, 3, 6, 11] (Fitness: 396320)</w:t>
+      </w:r>
+    </w:p>
+    <w:p>
+      <w:pPr>
+        <w:spacing w:after="0"/>
+        <w:rPr>
+          <w:lang w:val="en-US"/>
+        </w:rPr>
+      </w:pPr>
+      <w:r>
+        <w:rPr>
+          <w:lang w:val="en-US"/>
+        </w:rPr>
+        <w:t>6 | [9, 4, 12, 2, 0, 14, 10, 13, 5, 1, 7, 8, 3, 6, 11] (Fitness: 396320)</w:t>
+      </w:r>
+    </w:p>
+    <w:p>
+      <w:pPr>
+        <w:spacing w:after="0"/>
+        <w:rPr>
+          <w:lang w:val="en-US"/>
+        </w:rPr>
+      </w:pPr>
+      <w:r>
+        <w:rPr>
+          <w:lang w:val="en-US"/>
+        </w:rPr>
+        <w:t>7 | [10, 4, 12, 2, 0, 14, 9, 13, 5, 1, 7, 8, 3, 6, 11] (Fitness: 398432)</w:t>
+      </w:r>
+    </w:p>
+    <w:p>
+      <w:pPr>
+        <w:spacing w:after="0"/>
+        <w:rPr>
+          <w:lang w:val="en-US"/>
+        </w:rPr>
+      </w:pPr>
+      <w:r>
+        <w:rPr>
+          <w:lang w:val="en-US"/>
+        </w:rPr>
+        <w:t>8 | [6, 4, 12, 2, 0, 14, 8, 13, 5, 1, 7, 10, 3, 9, 11] (Fitness: 399236)</w:t>
+      </w:r>
+    </w:p>
+    <w:p>
+      <w:pPr>
+        <w:spacing w:after="0"/>
+        <w:rPr>
+          <w:lang w:val="en-US"/>
+        </w:rPr>
+      </w:pPr>
+      <w:r>
+        <w:rPr>
+          <w:lang w:val="en-US"/>
+        </w:rPr>
+        <w:t>9 | [6, 4, 12, 3, 0, 14, 10, 13, 5, 1, 7, 8, 2, 9, 11] (Fitness: 402462)</w:t>
+      </w:r>
+    </w:p>
+    <w:p>
+      <w:pPr>
+        <w:spacing w:after="0"/>
+        <w:rPr>
+          <w:lang w:val="en-US"/>
+        </w:rPr>
+      </w:pPr>
+      <w:r>
+        <w:rPr>
+          <w:lang w:val="en-US"/>
+        </w:rPr>
+        <w:t>10 | [6, 4, 12, 2, 7, 0, 10, 9, 5, 1, 13, 8, 3, 14, 11] (Fitness: 405898)</w:t>
+      </w:r>
+    </w:p>
+    <w:p>
+      <w:pPr>
+        <w:spacing w:after="0"/>
+        <w:rPr>
+          <w:lang w:val="en-US"/>
+        </w:rPr>
+      </w:pPr>
+      <w:r>
+        <w:rPr>
+          <w:lang w:val="en-US"/>
+        </w:rPr>
+        <w:t>11 | [6, 4, 12, 8, 0, 14, 10, 13, 5, 1, 7, 2, 3, 9, 11] (Fitness: 405980)</w:t>
+      </w:r>
+    </w:p>
+    <w:p>
+      <w:pPr>
+        <w:spacing w:after="0"/>
+        <w:rPr>
+          <w:lang w:val="en-US"/>
+        </w:rPr>
+      </w:pPr>
+      <w:r>
+        <w:rPr>
+          <w:lang w:val="en-US"/>
+        </w:rPr>
+        <w:t>12 | [6, 4, 12, 8, 0, 14, 10, 13, 5, 1, 7, 2, 3, 9, 11] (Fitness: 405980)</w:t>
+      </w:r>
+    </w:p>
+    <w:p>
+      <w:pPr>
+        <w:spacing w:after="0"/>
+        <w:rPr>
+          <w:lang w:val="en-US"/>
+        </w:rPr>
+      </w:pPr>
+      <w:r>
+        <w:rPr>
+          <w:lang w:val="en-US"/>
+        </w:rPr>
+        <w:t>13 | [6, 4, 12, 2, 0, 14, 10, 13, 7, 1, 5, 8, 3, 9, 11] (Fitness: 410200)</w:t>
+      </w:r>
+    </w:p>
+    <w:p>
+      <w:pPr>
+        <w:spacing w:after="0"/>
+        <w:rPr>
+          <w:lang w:val="en-US"/>
+        </w:rPr>
+      </w:pPr>
+      <w:r>
+        <w:rPr>
+          <w:lang w:val="en-US"/>
+        </w:rPr>
+        <w:t>14 | [6, 4, 12, 2, 0, 9, 10, 13, 5, 1, 7, 8, 3, 14, 11] (Fitness: 411476)</w:t>
+      </w:r>
+    </w:p>
+    <w:p>
+      <w:pPr>
+        <w:spacing w:after="0"/>
+        <w:rPr>
+          <w:lang w:val="en-US"/>
+        </w:rPr>
+      </w:pPr>
+      <w:r>
+        <w:rPr>
+          <w:lang w:val="en-US"/>
+        </w:rPr>
+        <w:t>15 | [6, 4, 12, 2, 0, 9, 10, 13, 5, 1, 7, 8, 3, 14, 11] (Fitness: 411476)</w:t>
+      </w:r>
+    </w:p>
+    <w:p>
+      <w:pPr>
+        <w:spacing w:after="0"/>
+        <w:rPr>
+          <w:lang w:val="en-US"/>
+        </w:rPr>
+      </w:pPr>
+      <w:r>
+        <w:rPr>
+          <w:lang w:val="en-US"/>
+        </w:rPr>
         <w:lastRenderedPageBreak/>
-        <w:t>Población final:</w:t>
-      </w:r>
-    </w:p>
-    <w:p>
-      <w:pPr>
-        <w:spacing w:after="0"/>
-        <w:rPr>
-          <w:lang w:val="en-US"/>
-        </w:rPr>
-      </w:pPr>
-      <w:r>
-        <w:rPr>
-          <w:lang w:val="en-US"/>
-        </w:rPr>
-        <w:t>0 | [6, 4, 12, 2, 0, 14, 10, 13, 5, 1, 7, 8, 3, 9, 11] (Fitness: 388214)</w:t>
-      </w:r>
-    </w:p>
-    <w:p>
-      <w:pPr>
-        <w:spacing w:after="0"/>
-        <w:rPr>
-          <w:lang w:val="en-US"/>
-        </w:rPr>
-      </w:pPr>
-      <w:r>
-        <w:rPr>
-          <w:lang w:val="en-US"/>
-        </w:rPr>
-        <w:t>1 | [6, 4, 12, 2, 0, 14, 10, 13, 5, 1, 7, 8, 3, 9, 11] (Fitness: 388214)</w:t>
-      </w:r>
-    </w:p>
-    <w:p>
-      <w:pPr>
-        <w:spacing w:after="0"/>
-        <w:rPr>
-          <w:lang w:val="en-US"/>
-        </w:rPr>
-      </w:pPr>
-      <w:r>
-        <w:rPr>
-          <w:lang w:val="en-US"/>
-        </w:rPr>
-        <w:t>2 | [6, 4, 12, 2, 0, 14, 10, 13, 5, 1, 7, 8, 3, 9, 11] (Fitness: 388214)</w:t>
-      </w:r>
-    </w:p>
-    <w:p>
-      <w:pPr>
-        <w:spacing w:after="0"/>
-        <w:rPr>
-          <w:lang w:val="en-US"/>
-        </w:rPr>
-      </w:pPr>
-      <w:r>
-        <w:rPr>
-          <w:lang w:val="en-US"/>
-        </w:rPr>
-        <w:t>3 | [6, 4, 12, 2, 0, 14, 10, 13, 5, 1, 7, 8, 3, 9, 11] (Fitness: 388214)</w:t>
-      </w:r>
-    </w:p>
-    <w:p>
-      <w:pPr>
-        <w:spacing w:after="0"/>
-        <w:rPr>
-          <w:lang w:val="en-US"/>
-        </w:rPr>
-      </w:pPr>
-      <w:r>
-        <w:rPr>
-          <w:lang w:val="en-US"/>
-        </w:rPr>
-        <w:t>4 | [6, 4, 12, 2, 0, 14, 10, 13, 5, 1, 7, 8, 3, 9, 11] (Fitness: 388214)</w:t>
-      </w:r>
-    </w:p>
-    <w:p>
-      <w:pPr>
-        <w:spacing w:after="0"/>
-        <w:rPr>
-          <w:lang w:val="en-US"/>
-        </w:rPr>
-      </w:pPr>
-      <w:r>
-        <w:rPr>
-          <w:lang w:val="en-US"/>
-        </w:rPr>
-        <w:t>5 | [9, 4, 12, 2, 0, 14, 10, 13, 5, 1, 7, 8, 3, 6, 11] (Fitness: 396320)</w:t>
-      </w:r>
-    </w:p>
-    <w:p>
-      <w:pPr>
-        <w:spacing w:after="0"/>
-        <w:rPr>
-          <w:lang w:val="en-US"/>
-        </w:rPr>
-      </w:pPr>
-      <w:r>
-        <w:rPr>
-          <w:lang w:val="en-US"/>
-        </w:rPr>
-        <w:t>6 | [9, 4, 12, 2, 0, 14, 10, 13, 5, 1, 7, 8, 3, 6, 11] (Fitness: 396320)</w:t>
-      </w:r>
-    </w:p>
-    <w:p>
-      <w:pPr>
-        <w:spacing w:after="0"/>
-        <w:rPr>
-          <w:lang w:val="en-US"/>
-        </w:rPr>
-      </w:pPr>
-      <w:r>
-        <w:rPr>
-          <w:lang w:val="en-US"/>
-        </w:rPr>
-        <w:t>7 | [10, 4, 12, 2, 0, 14, 9, 13, 5, 1, 7, 8, 3, 6, 11] (Fitness: 398432)</w:t>
-      </w:r>
-    </w:p>
-    <w:p>
-      <w:pPr>
-        <w:spacing w:after="0"/>
-        <w:rPr>
-          <w:lang w:val="en-US"/>
-        </w:rPr>
-      </w:pPr>
-      <w:r>
-        <w:rPr>
-          <w:lang w:val="en-US"/>
-        </w:rPr>
-        <w:t>8 | [6, 4, 12, 2, 0, 14, 8, 13, 5, 1, 7, 10, 3, 9, 11] (Fitness: 399236)</w:t>
-      </w:r>
-    </w:p>
-    <w:p>
-      <w:pPr>
-        <w:spacing w:after="0"/>
-        <w:rPr>
-          <w:lang w:val="en-US"/>
-        </w:rPr>
-      </w:pPr>
-      <w:r>
-        <w:rPr>
-          <w:lang w:val="en-US"/>
-        </w:rPr>
-        <w:t>9 | [6, 4, 12, 3, 0, 14, 10, 13, 5, 1, 7, 8, 2, 9, 11] (Fitness: 402462)</w:t>
-      </w:r>
-    </w:p>
-    <w:p>
-      <w:pPr>
-        <w:spacing w:after="0"/>
-        <w:rPr>
-          <w:lang w:val="en-US"/>
-        </w:rPr>
-      </w:pPr>
-      <w:r>
-        <w:rPr>
-          <w:lang w:val="en-US"/>
-        </w:rPr>
-        <w:t>10 | [6, 4, 12, 2, 7, 0, 10, 9, 5, 1, 13, 8, 3, 14, 11] (Fitness: 405898)</w:t>
-      </w:r>
-    </w:p>
-    <w:p>
-      <w:pPr>
-        <w:spacing w:after="0"/>
-        <w:rPr>
-          <w:lang w:val="en-US"/>
-        </w:rPr>
-      </w:pPr>
-      <w:r>
-        <w:rPr>
-          <w:lang w:val="en-US"/>
-        </w:rPr>
-        <w:t>11 | [6, 4, 12, 8, 0, 14, 10, 13, 5, 1, 7, 2, 3, 9, 11] (Fitness: 405980)</w:t>
-      </w:r>
-    </w:p>
-    <w:p>
-      <w:pPr>
-        <w:spacing w:after="0"/>
-        <w:rPr>
-          <w:lang w:val="en-US"/>
-        </w:rPr>
-      </w:pPr>
-      <w:r>
-        <w:rPr>
-          <w:lang w:val="en-US"/>
-        </w:rPr>
-        <w:t>12 | [6, 4, 12, 8, 0, 14, 10, 13, 5, 1, 7, 2, 3, 9, 11] (Fitness: 405980)</w:t>
-      </w:r>
-    </w:p>
-    <w:p>
-      <w:pPr>
-        <w:spacing w:after="0"/>
-        <w:rPr>
-          <w:lang w:val="en-US"/>
-        </w:rPr>
-      </w:pPr>
-      <w:r>
-        <w:rPr>
-          <w:lang w:val="en-US"/>
-        </w:rPr>
-        <w:t>13 | [6, 4, 12, 2, 0, 14, 10, 13, 7, 1, 5, 8, 3, 9, 11] (Fitness: 410200)</w:t>
-      </w:r>
-    </w:p>
-    <w:p>
-      <w:pPr>
-        <w:spacing w:after="0"/>
-        <w:rPr>
-          <w:lang w:val="en-US"/>
-        </w:rPr>
-      </w:pPr>
-      <w:r>
-        <w:rPr>
-          <w:lang w:val="en-US"/>
-        </w:rPr>
-        <w:t>14 | [6, 4, 12, 2, 0, 9, 10, 13, 5, 1, 7, 8, 3, 14, 11] (Fitness: 411476)</w:t>
-      </w:r>
-    </w:p>
-    <w:p>
-      <w:pPr>
-        <w:spacing w:after="0"/>
-        <w:rPr>
-          <w:lang w:val="en-US"/>
-        </w:rPr>
-      </w:pPr>
-      <w:r>
-        <w:rPr>
-          <w:lang w:val="en-US"/>
-        </w:rPr>
-        <w:t>15 | [6, 4, 12, 2, 0, 9, 10, 13, 5, 1, 7, 8, 3, 14, 11] (Fitness: 411476)</w:t>
-      </w:r>
-    </w:p>
-    <w:p>
-      <w:pPr>
-        <w:spacing w:after="0"/>
-        <w:rPr>
-          <w:lang w:val="en-US"/>
-        </w:rPr>
-      </w:pPr>
-      <w:r>
-        <w:rPr>
-          <w:lang w:val="en-US"/>
-        </w:rPr>
         <w:t>16 | [6, 4, 12, 2, 0, 14, 10, 13, 5, 9, 7, 8, 3, 1, 11] (Fitness: 412628)</w:t>
       </w:r>
     </w:p>
@@ -4287,169 +5093,169 @@
         <w:rPr>
           <w:lang w:val="en-US"/>
         </w:rPr>
+        <w:t>46 | [6, 4, 12, 2, 7, 14, 10, 1, 9, 13, 11, 8, 3, 5, 0] (Fitness: 471424)</w:t>
+      </w:r>
+    </w:p>
+    <w:p>
+      <w:pPr>
+        <w:spacing w:after="0"/>
+        <w:rPr>
+          <w:lang w:val="en-US"/>
+        </w:rPr>
+      </w:pPr>
+      <w:r>
+        <w:rPr>
+          <w:lang w:val="en-US"/>
+        </w:rPr>
+        <w:t>47 | [6, 5, 1, 8, 7, 14, 10, 3, 4, 12, 0, 2, 9, 13, 11] (Fitness: 471704)</w:t>
+      </w:r>
+    </w:p>
+    <w:p>
+      <w:pPr>
+        <w:spacing w:after="0"/>
+        <w:rPr>
+          <w:lang w:val="en-US"/>
+        </w:rPr>
+      </w:pPr>
+      <w:r>
+        <w:rPr>
+          <w:lang w:val="en-US"/>
+        </w:rPr>
+        <w:t>48 | [6, 4, 10, 2, 0, 14, 12, 13, 5, 11, 7, 8, 3, 9, 1] (Fitness: 480336)</w:t>
+      </w:r>
+    </w:p>
+    <w:p>
+      <w:pPr>
+        <w:spacing w:after="0"/>
+        <w:rPr>
+          <w:lang w:val="en-US"/>
+        </w:rPr>
+      </w:pPr>
+      <w:r>
+        <w:rPr>
+          <w:lang w:val="en-US"/>
+        </w:rPr>
+        <w:t>49 | [9, 4, 12, 0, 2, 3, 10, 11, 14, 1, 7, 8, 6, 5, 13] (Fitness: 488198)</w:t>
+      </w:r>
+    </w:p>
+    <w:p>
+      <w:pPr>
+        <w:spacing w:after="0"/>
+        <w:rPr>
+          <w:lang w:val="en-US"/>
+        </w:rPr>
+      </w:pPr>
+    </w:p>
+    <w:p>
+      <w:pPr>
+        <w:spacing w:after="0"/>
+        <w:rPr>
+          <w:lang w:val="en-US"/>
+        </w:rPr>
+      </w:pPr>
+    </w:p>
+    <w:p>
+      <w:pPr>
+        <w:spacing w:after="0"/>
+        <w:rPr>
+          <w:lang w:val="en-US"/>
+        </w:rPr>
+      </w:pPr>
+    </w:p>
+    <w:p>
+      <w:pPr>
+        <w:spacing w:after="0"/>
+        <w:rPr>
+          <w:lang w:val="en-US"/>
+        </w:rPr>
+      </w:pPr>
+    </w:p>
+    <w:p>
+      <w:pPr>
+        <w:spacing w:after="0"/>
+        <w:rPr>
+          <w:lang w:val="en-US"/>
+        </w:rPr>
+      </w:pPr>
+    </w:p>
+    <w:p>
+      <w:pPr>
+        <w:spacing w:after="0"/>
+        <w:rPr>
+          <w:lang w:val="en-US"/>
+        </w:rPr>
+      </w:pPr>
+    </w:p>
+    <w:p>
+      <w:pPr>
+        <w:spacing w:after="0"/>
+        <w:rPr>
+          <w:lang w:val="en-US"/>
+        </w:rPr>
+      </w:pPr>
+    </w:p>
+    <w:p>
+      <w:pPr>
+        <w:spacing w:after="0"/>
+        <w:rPr>
+          <w:lang w:val="en-US"/>
+        </w:rPr>
+      </w:pPr>
+    </w:p>
+    <w:p>
+      <w:pPr>
+        <w:spacing w:after="0"/>
+        <w:rPr>
+          <w:lang w:val="en-US"/>
+        </w:rPr>
+      </w:pPr>
+    </w:p>
+    <w:p>
+      <w:pPr>
+        <w:spacing w:after="0"/>
+        <w:rPr>
+          <w:lang w:val="en-US"/>
+        </w:rPr>
+      </w:pPr>
+    </w:p>
+    <w:p>
+      <w:pPr>
+        <w:spacing w:after="0"/>
+        <w:rPr>
+          <w:lang w:val="en-US"/>
+        </w:rPr>
+      </w:pPr>
+    </w:p>
+    <w:p>
+      <w:pPr>
+        <w:spacing w:after="0"/>
+        <w:rPr>
+          <w:lang w:val="en-US"/>
+        </w:rPr>
+      </w:pPr>
+    </w:p>
+    <w:p>
+      <w:pPr>
+        <w:spacing w:after="0"/>
+        <w:rPr>
+          <w:lang w:val="en-US"/>
+        </w:rPr>
+      </w:pPr>
+    </w:p>
+    <w:p>
+      <w:pPr>
+        <w:spacing w:after="0"/>
+        <w:rPr>
+          <w:lang w:val="en-US"/>
+        </w:rPr>
+      </w:pPr>
+    </w:p>
+    <w:p>
+      <w:pPr>
+        <w:pStyle w:val="Ttulo2"/>
+      </w:pPr>
+      <w:r>
         <w:lastRenderedPageBreak/>
-        <w:t>46 | [6, 4, 12, 2, 7, 14, 10, 1, 9, 13, 11, 8, 3, 5, 0] (Fitness: 471424)</w:t>
-      </w:r>
-    </w:p>
-    <w:p>
-      <w:pPr>
-        <w:spacing w:after="0"/>
-        <w:rPr>
-          <w:lang w:val="en-US"/>
-        </w:rPr>
-      </w:pPr>
-      <w:r>
-        <w:rPr>
-          <w:lang w:val="en-US"/>
-        </w:rPr>
-        <w:t>47 | [6, 5, 1, 8, 7, 14, 10, 3, 4, 12, 0, 2, 9, 13, 11] (Fitness: 471704)</w:t>
-      </w:r>
-    </w:p>
-    <w:p>
-      <w:pPr>
-        <w:spacing w:after="0"/>
-        <w:rPr>
-          <w:lang w:val="en-US"/>
-        </w:rPr>
-      </w:pPr>
-      <w:r>
-        <w:rPr>
-          <w:lang w:val="en-US"/>
-        </w:rPr>
-        <w:t>48 | [6, 4, 10, 2, 0, 14, 12, 13, 5, 11, 7, 8, 3, 9, 1] (Fitness: 480336)</w:t>
-      </w:r>
-    </w:p>
-    <w:p>
-      <w:pPr>
-        <w:spacing w:after="0"/>
-        <w:rPr>
-          <w:lang w:val="en-US"/>
-        </w:rPr>
-      </w:pPr>
-      <w:r>
-        <w:rPr>
-          <w:lang w:val="en-US"/>
-        </w:rPr>
-        <w:t>49 | [9, 4, 12, 0, 2, 3, 10, 11, 14, 1, 7, 8, 6, 5, 13] (Fitness: 488198)</w:t>
-      </w:r>
-    </w:p>
-    <w:p>
-      <w:pPr>
-        <w:spacing w:after="0"/>
-        <w:rPr>
-          <w:lang w:val="en-US"/>
-        </w:rPr>
-      </w:pPr>
-    </w:p>
-    <w:p>
-      <w:pPr>
-        <w:spacing w:after="0"/>
-        <w:rPr>
-          <w:lang w:val="en-US"/>
-        </w:rPr>
-      </w:pPr>
-    </w:p>
-    <w:p>
-      <w:pPr>
-        <w:spacing w:after="0"/>
-        <w:rPr>
-          <w:lang w:val="en-US"/>
-        </w:rPr>
-      </w:pPr>
-    </w:p>
-    <w:p>
-      <w:pPr>
-        <w:spacing w:after="0"/>
-        <w:rPr>
-          <w:lang w:val="en-US"/>
-        </w:rPr>
-      </w:pPr>
-    </w:p>
-    <w:p>
-      <w:pPr>
-        <w:spacing w:after="0"/>
-        <w:rPr>
-          <w:lang w:val="en-US"/>
-        </w:rPr>
-      </w:pPr>
-    </w:p>
-    <w:p>
-      <w:pPr>
-        <w:spacing w:after="0"/>
-        <w:rPr>
-          <w:lang w:val="en-US"/>
-        </w:rPr>
-      </w:pPr>
-    </w:p>
-    <w:p>
-      <w:pPr>
-        <w:spacing w:after="0"/>
-        <w:rPr>
-          <w:lang w:val="en-US"/>
-        </w:rPr>
-      </w:pPr>
-    </w:p>
-    <w:p>
-      <w:pPr>
-        <w:spacing w:after="0"/>
-        <w:rPr>
-          <w:lang w:val="en-US"/>
-        </w:rPr>
-      </w:pPr>
-    </w:p>
-    <w:p>
-      <w:pPr>
-        <w:spacing w:after="0"/>
-        <w:rPr>
-          <w:lang w:val="en-US"/>
-        </w:rPr>
-      </w:pPr>
-    </w:p>
-    <w:p>
-      <w:pPr>
-        <w:spacing w:after="0"/>
-        <w:rPr>
-          <w:lang w:val="en-US"/>
-        </w:rPr>
-      </w:pPr>
-    </w:p>
-    <w:p>
-      <w:pPr>
-        <w:spacing w:after="0"/>
-        <w:rPr>
-          <w:lang w:val="en-US"/>
-        </w:rPr>
-      </w:pPr>
-    </w:p>
-    <w:p>
-      <w:pPr>
-        <w:spacing w:after="0"/>
-        <w:rPr>
-          <w:lang w:val="en-US"/>
-        </w:rPr>
-      </w:pPr>
-    </w:p>
-    <w:p>
-      <w:pPr>
-        <w:spacing w:after="0"/>
-        <w:rPr>
-          <w:lang w:val="en-US"/>
-        </w:rPr>
-      </w:pPr>
-    </w:p>
-    <w:p>
-      <w:pPr>
-        <w:spacing w:after="0"/>
-        <w:rPr>
-          <w:lang w:val="en-US"/>
-        </w:rPr>
-      </w:pPr>
-    </w:p>
-    <w:p>
-      <w:pPr>
-        <w:pStyle w:val="Ttulo2"/>
-      </w:pPr>
-      <w:r>
         <w:t>Tabla resumen:</w:t>
       </w:r>
     </w:p>
@@ -5540,6 +6346,7 @@
         <w:pStyle w:val="Ttulo1"/>
       </w:pPr>
       <w:r>
+        <w:lastRenderedPageBreak/>
         <w:t>Problema 3: datos30.dat</w:t>
       </w:r>
     </w:p>
@@ -5678,138 +6485,138 @@
         <w:rPr>
           <w:b/>
         </w:rPr>
+        <w:t>Numero de mutaciones:</w:t>
+      </w:r>
+      <w:r>
+        <w:t xml:space="preserve"> </w:t>
+      </w:r>
+      <w:r>
+        <w:t>12093</w:t>
+      </w:r>
+    </w:p>
+    <w:p>
+      <w:pPr>
+        <w:rPr>
+          <w:b/>
+        </w:rPr>
+      </w:pPr>
+      <w:r>
+        <w:rPr>
+          <w:b/>
+        </w:rPr>
+        <w:t>Población final:</w:t>
+      </w:r>
+    </w:p>
+    <w:p>
+      <w:pPr>
+        <w:spacing w:after="0"/>
+        <w:rPr>
+          <w:lang w:val="en-US"/>
+        </w:rPr>
+      </w:pPr>
+      <w:r>
+        <w:rPr>
+          <w:lang w:val="en-US"/>
+        </w:rPr>
+        <w:t>0 | [29, 23, 14, 11, 9, 3, 25, 1, 19, 18, 2, 21, 27, 4, 13, 26, 20, 5, 28, 17, 7, 16, 8, 10, 12, 24, 0, 15, 22, 6] (Fitness: 1874540)</w:t>
+      </w:r>
+    </w:p>
+    <w:p>
+      <w:pPr>
+        <w:spacing w:after="0"/>
+        <w:rPr>
+          <w:lang w:val="en-US"/>
+        </w:rPr>
+      </w:pPr>
+      <w:r>
+        <w:rPr>
+          <w:lang w:val="en-US"/>
+        </w:rPr>
+        <w:t>1 | [29, 23, 14, 11, 9, 3, 25, 1, 19, 18, 2, 21, 27, 4, 13, 26, 20, 5, 28, 17, 7, 16, 8, 10, 12, 24, 0, 15, 22, 6] (Fitness: 1874540)</w:t>
+      </w:r>
+    </w:p>
+    <w:p>
+      <w:pPr>
+        <w:spacing w:after="0"/>
+        <w:rPr>
+          <w:lang w:val="en-US"/>
+        </w:rPr>
+      </w:pPr>
+      <w:r>
+        <w:rPr>
+          <w:lang w:val="en-US"/>
+        </w:rPr>
+        <w:t>2 | [29, 23, 14, 11, 9, 3, 25, 1, 19, 18, 2, 21, 27, 4, 13, 26, 20, 5, 28, 17, 7, 16, 8, 10, 12, 24, 0, 15, 22, 6] (Fitness: 1874540)</w:t>
+      </w:r>
+    </w:p>
+    <w:p>
+      <w:pPr>
+        <w:spacing w:after="0"/>
+        <w:rPr>
+          <w:lang w:val="en-US"/>
+        </w:rPr>
+      </w:pPr>
+      <w:r>
+        <w:rPr>
+          <w:lang w:val="en-US"/>
+        </w:rPr>
+        <w:t>3 | [29, 23, 14, 11, 9, 3, 25, 1, 19, 18, 2, 21, 27, 4, 13, 26, 20, 5, 28, 17, 7, 16, 8, 10, 12, 24, 0, 15, 22, 6] (Fitness: 1874540)</w:t>
+      </w:r>
+    </w:p>
+    <w:p>
+      <w:pPr>
+        <w:spacing w:after="0"/>
+        <w:rPr>
+          <w:lang w:val="en-US"/>
+        </w:rPr>
+      </w:pPr>
+      <w:r>
+        <w:rPr>
+          <w:lang w:val="en-US"/>
+        </w:rPr>
+        <w:t>4 | [29, 23, 14, 11, 9, 3, 25, 1, 19, 18, 2, 21, 27, 4, 13, 26, 20, 5, 28, 17, 7, 16, 8, 10, 12, 24, 0, 15, 22, 6] (Fitness: 1874540)</w:t>
+      </w:r>
+    </w:p>
+    <w:p>
+      <w:pPr>
+        <w:spacing w:after="0"/>
+        <w:rPr>
+          <w:lang w:val="en-US"/>
+        </w:rPr>
+      </w:pPr>
+      <w:r>
+        <w:rPr>
+          <w:lang w:val="en-US"/>
+        </w:rPr>
+        <w:t>5 | [29, 23, 14, 11, 9, 3, 25, 1, 19, 18, 2, 21, 27, 4, 13, 26, 20, 5, 28, 17, 7, 16, 8, 10, 12, 24, 0, 15, 22, 6] (Fitness: 1874540)</w:t>
+      </w:r>
+    </w:p>
+    <w:p>
+      <w:pPr>
+        <w:spacing w:after="0"/>
+        <w:rPr>
+          <w:lang w:val="en-US"/>
+        </w:rPr>
+      </w:pPr>
+      <w:r>
+        <w:rPr>
+          <w:lang w:val="en-US"/>
+        </w:rPr>
+        <w:t>6 | [29, 23, 14, 11, 9, 3, 25, 1, 19, 18, 2, 21, 27, 4, 13, 26, 20, 5, 28, 17, 7, 16, 8, 10, 12, 24, 0, 15, 22, 6] (Fitness: 1874540)</w:t>
+      </w:r>
+    </w:p>
+    <w:p>
+      <w:pPr>
+        <w:spacing w:after="0"/>
+        <w:rPr>
+          <w:lang w:val="en-US"/>
+        </w:rPr>
+      </w:pPr>
+      <w:r>
+        <w:rPr>
+          <w:lang w:val="en-US"/>
+        </w:rPr>
         <w:lastRenderedPageBreak/>
-        <w:t>Numero de mutaciones:</w:t>
-      </w:r>
-      <w:r>
-        <w:t xml:space="preserve"> </w:t>
-      </w:r>
-      <w:r>
-        <w:t>12093</w:t>
-      </w:r>
-    </w:p>
-    <w:p>
-      <w:pPr>
-        <w:rPr>
-          <w:b/>
-        </w:rPr>
-      </w:pPr>
-      <w:r>
-        <w:rPr>
-          <w:b/>
-        </w:rPr>
-        <w:t>Población final:</w:t>
-      </w:r>
-    </w:p>
-    <w:p>
-      <w:pPr>
-        <w:spacing w:after="0"/>
-        <w:rPr>
-          <w:lang w:val="en-US"/>
-        </w:rPr>
-      </w:pPr>
-      <w:r>
-        <w:rPr>
-          <w:lang w:val="en-US"/>
-        </w:rPr>
-        <w:t>0 | [29, 23, 14, 11, 9, 3, 25, 1, 19, 18, 2, 21, 27, 4, 13, 26, 20, 5, 28, 17, 7, 16, 8, 10, 12, 24, 0, 15, 22, 6] (Fitness: 1874540)</w:t>
-      </w:r>
-    </w:p>
-    <w:p>
-      <w:pPr>
-        <w:spacing w:after="0"/>
-        <w:rPr>
-          <w:lang w:val="en-US"/>
-        </w:rPr>
-      </w:pPr>
-      <w:r>
-        <w:rPr>
-          <w:lang w:val="en-US"/>
-        </w:rPr>
-        <w:t>1 | [29, 23, 14, 11, 9, 3, 25, 1, 19, 18, 2, 21, 27, 4, 13, 26, 20, 5, 28, 17, 7, 16, 8, 10, 12, 24, 0, 15, 22, 6] (Fitness: 1874540)</w:t>
-      </w:r>
-    </w:p>
-    <w:p>
-      <w:pPr>
-        <w:spacing w:after="0"/>
-        <w:rPr>
-          <w:lang w:val="en-US"/>
-        </w:rPr>
-      </w:pPr>
-      <w:r>
-        <w:rPr>
-          <w:lang w:val="en-US"/>
-        </w:rPr>
-        <w:t>2 | [29, 23, 14, 11, 9, 3, 25, 1, 19, 18, 2, 21, 27, 4, 13, 26, 20, 5, 28, 17, 7, 16, 8, 10, 12, 24, 0, 15, 22, 6] (Fitness: 1874540)</w:t>
-      </w:r>
-    </w:p>
-    <w:p>
-      <w:pPr>
-        <w:spacing w:after="0"/>
-        <w:rPr>
-          <w:lang w:val="en-US"/>
-        </w:rPr>
-      </w:pPr>
-      <w:r>
-        <w:rPr>
-          <w:lang w:val="en-US"/>
-        </w:rPr>
-        <w:t>3 | [29, 23, 14, 11, 9, 3, 25, 1, 19, 18, 2, 21, 27, 4, 13, 26, 20, 5, 28, 17, 7, 16, 8, 10, 12, 24, 0, 15, 22, 6] (Fitness: 1874540)</w:t>
-      </w:r>
-    </w:p>
-    <w:p>
-      <w:pPr>
-        <w:spacing w:after="0"/>
-        <w:rPr>
-          <w:lang w:val="en-US"/>
-        </w:rPr>
-      </w:pPr>
-      <w:r>
-        <w:rPr>
-          <w:lang w:val="en-US"/>
-        </w:rPr>
-        <w:t>4 | [29, 23, 14, 11, 9, 3, 25, 1, 19, 18, 2, 21, 27, 4, 13, 26, 20, 5, 28, 17, 7, 16, 8, 10, 12, 24, 0, 15, 22, 6] (Fitness: 1874540)</w:t>
-      </w:r>
-    </w:p>
-    <w:p>
-      <w:pPr>
-        <w:spacing w:after="0"/>
-        <w:rPr>
-          <w:lang w:val="en-US"/>
-        </w:rPr>
-      </w:pPr>
-      <w:r>
-        <w:rPr>
-          <w:lang w:val="en-US"/>
-        </w:rPr>
-        <w:t>5 | [29, 23, 14, 11, 9, 3, 25, 1, 19, 18, 2, 21, 27, 4, 13, 26, 20, 5, 28, 17, 7, 16, 8, 10, 12, 24, 0, 15, 22, 6] (Fitness: 1874540)</w:t>
-      </w:r>
-    </w:p>
-    <w:p>
-      <w:pPr>
-        <w:spacing w:after="0"/>
-        <w:rPr>
-          <w:lang w:val="en-US"/>
-        </w:rPr>
-      </w:pPr>
-      <w:r>
-        <w:rPr>
-          <w:lang w:val="en-US"/>
-        </w:rPr>
-        <w:t>6 | [29, 23, 14, 11, 9, 3, 25, 1, 19, 18, 2, 21, 27, 4, 13, 26, 20, 5, 28, 17, 7, 16, 8, 10, 12, 24, 0, 15, 22, 6] (Fitness: 1874540)</w:t>
-      </w:r>
-    </w:p>
-    <w:p>
-      <w:pPr>
-        <w:spacing w:after="0"/>
-        <w:rPr>
-          <w:lang w:val="en-US"/>
-        </w:rPr>
-      </w:pPr>
-      <w:r>
-        <w:rPr>
-          <w:lang w:val="en-US"/>
-        </w:rPr>
         <w:t>7 | [29, 23, 14, 11, 9, 3, 25, 1, 19, 18, 2, 21, 27, 4, 13, 26, 20, 5, 28, 17, 7, 16, 8, 10, 12, 24, 0, 15, 22, 6] (Fitness: 1874540)</w:t>
       </w:r>
     </w:p>
@@ -6020,133 +6827,133 @@
         <w:rPr>
           <w:lang w:val="en-US"/>
         </w:rPr>
+        <w:t>22 | [6, 23, 14, 11, 9, 3, 25, 1, 26, 18, 2, 21, 27, 4, 13, 19, 20, 5, 28, 17, 7, 16, 8, 10, 12, 24, 0, 15, 22, 29] (Fitness: 1936576)</w:t>
+      </w:r>
+    </w:p>
+    <w:p>
+      <w:pPr>
+        <w:spacing w:after="0"/>
+        <w:rPr>
+          <w:lang w:val="en-US"/>
+        </w:rPr>
+      </w:pPr>
+      <w:r>
+        <w:rPr>
+          <w:lang w:val="en-US"/>
+        </w:rPr>
+        <w:t>23 | [6, 23, 14, 11, 9, 3, 25, 1, 19, 18, 2, 21, 27, 4, 13, 26, 20, 5, 28, 17, 7, 24, 8, 10, 12, 16, 0, 15, 22, 29] (Fitness: 1940618)</w:t>
+      </w:r>
+    </w:p>
+    <w:p>
+      <w:pPr>
+        <w:spacing w:after="0"/>
+        <w:rPr>
+          <w:lang w:val="en-US"/>
+        </w:rPr>
+      </w:pPr>
+      <w:r>
+        <w:rPr>
+          <w:lang w:val="en-US"/>
+        </w:rPr>
+        <w:t>24 | [6, 23, 14, 11, 9, 3, 25, 1, 19, 18, 2, 21, 27, 4, 13, 26, 20, 5, 28, 17, 7, 24, 8, 10, 12, 16, 0, 15, 22, 29] (Fitness: 1940618)</w:t>
+      </w:r>
+    </w:p>
+    <w:p>
+      <w:pPr>
+        <w:spacing w:after="0"/>
+        <w:rPr>
+          <w:lang w:val="en-US"/>
+        </w:rPr>
+      </w:pPr>
+      <w:r>
+        <w:rPr>
+          <w:lang w:val="en-US"/>
+        </w:rPr>
+        <w:t>25 | [6, 23, 14, 11, 9, 3, 25, 1, 19, 18, 2, 21, 27, 4, 13, 26, 20, 5, 28, 17, 7, 24, 8, 10, 12, 16, 0, 15, 22, 29] (Fitness: 1940618)</w:t>
+      </w:r>
+    </w:p>
+    <w:p>
+      <w:pPr>
+        <w:spacing w:after="0"/>
+        <w:rPr>
+          <w:lang w:val="en-US"/>
+        </w:rPr>
+      </w:pPr>
+      <w:r>
+        <w:rPr>
+          <w:lang w:val="en-US"/>
+        </w:rPr>
+        <w:t>26 | [6, 23, 14, 11, 9, 3, 25, 1, 19, 18, 2, 21, 27, 4, 13, 26, 20, 5, 28, 17, 7, 24, 8, 10, 12, 16, 0, 15, 22, 29] (Fitness: 1940618)</w:t>
+      </w:r>
+    </w:p>
+    <w:p>
+      <w:pPr>
+        <w:spacing w:after="0"/>
+        <w:rPr>
+          <w:lang w:val="en-US"/>
+        </w:rPr>
+      </w:pPr>
+      <w:r>
+        <w:rPr>
+          <w:lang w:val="en-US"/>
+        </w:rPr>
+        <w:t>27 | [6, 23, 14, 11, 9, 3, 25, 1, 19, 18, 2, 21, 27, 4, 13, 26, 20, 5, 28, 17, 7, 24, 8, 10, 12, 16, 0, 15, 22, 29] (Fitness: 1940618)</w:t>
+      </w:r>
+    </w:p>
+    <w:p>
+      <w:pPr>
+        <w:spacing w:after="0"/>
+        <w:rPr>
+          <w:lang w:val="en-US"/>
+        </w:rPr>
+      </w:pPr>
+      <w:r>
+        <w:rPr>
+          <w:lang w:val="en-US"/>
+        </w:rPr>
+        <w:t>28 | [29, 23, 14, 11, 9, 3, 25, 1, 19, 18, 2, 21, 27, 4, 13, 26, 20, 5, 28, 17, 7, 16, 8, 10, 24, 12, 6, 22, 15, 0] (Fitness: 1950322)</w:t>
+      </w:r>
+    </w:p>
+    <w:p>
+      <w:pPr>
+        <w:spacing w:after="0"/>
+        <w:rPr>
+          <w:lang w:val="en-US"/>
+        </w:rPr>
+      </w:pPr>
+      <w:r>
+        <w:rPr>
+          <w:lang w:val="en-US"/>
+        </w:rPr>
+        <w:t>29 | [29, 23, 14, 11, 9, 3, 25, 1, 19, 18, 2, 21, 27, 4, 13, 26, 20, 5, 28, 17, 7, 24, 8, 10, 12, 16, 0, 6, 22, 15] (Fitness: 1953356)</w:t>
+      </w:r>
+    </w:p>
+    <w:p>
+      <w:pPr>
+        <w:spacing w:after="0"/>
+        <w:rPr>
+          <w:lang w:val="en-US"/>
+        </w:rPr>
+      </w:pPr>
+      <w:r>
+        <w:rPr>
+          <w:lang w:val="en-US"/>
+        </w:rPr>
+        <w:t>30 | [6, 20, 14, 11, 9, 3, 25, 1, 19, 18, 2, 21, 27, 4, 13, 26, 23, 5, 28, 17, 7, 16, 8, 10, 12, 24, 0, 29, 22, 15] (Fitness: 1962814)</w:t>
+      </w:r>
+    </w:p>
+    <w:p>
+      <w:pPr>
+        <w:spacing w:after="0"/>
+        <w:rPr>
+          <w:lang w:val="en-US"/>
+        </w:rPr>
+      </w:pPr>
+      <w:r>
+        <w:rPr>
+          <w:lang w:val="en-US"/>
+        </w:rPr>
         <w:lastRenderedPageBreak/>
-        <w:t>22 | [6, 23, 14, 11, 9, 3, 25, 1, 26, 18, 2, 21, 27, 4, 13, 19, 20, 5, 28, 17, 7, 16, 8, 10, 12, 24, 0, 15, 22, 29] (Fitness: 1936576)</w:t>
-      </w:r>
-    </w:p>
-    <w:p>
-      <w:pPr>
-        <w:spacing w:after="0"/>
-        <w:rPr>
-          <w:lang w:val="en-US"/>
-        </w:rPr>
-      </w:pPr>
-      <w:r>
-        <w:rPr>
-          <w:lang w:val="en-US"/>
-        </w:rPr>
-        <w:t>23 | [6, 23, 14, 11, 9, 3, 25, 1, 19, 18, 2, 21, 27, 4, 13, 26, 20, 5, 28, 17, 7, 24, 8, 10, 12, 16, 0, 15, 22, 29] (Fitness: 1940618)</w:t>
-      </w:r>
-    </w:p>
-    <w:p>
-      <w:pPr>
-        <w:spacing w:after="0"/>
-        <w:rPr>
-          <w:lang w:val="en-US"/>
-        </w:rPr>
-      </w:pPr>
-      <w:r>
-        <w:rPr>
-          <w:lang w:val="en-US"/>
-        </w:rPr>
-        <w:t>24 | [6, 23, 14, 11, 9, 3, 25, 1, 19, 18, 2, 21, 27, 4, 13, 26, 20, 5, 28, 17, 7, 24, 8, 10, 12, 16, 0, 15, 22, 29] (Fitness: 1940618)</w:t>
-      </w:r>
-    </w:p>
-    <w:p>
-      <w:pPr>
-        <w:spacing w:after="0"/>
-        <w:rPr>
-          <w:lang w:val="en-US"/>
-        </w:rPr>
-      </w:pPr>
-      <w:r>
-        <w:rPr>
-          <w:lang w:val="en-US"/>
-        </w:rPr>
-        <w:t>25 | [6, 23, 14, 11, 9, 3, 25, 1, 19, 18, 2, 21, 27, 4, 13, 26, 20, 5, 28, 17, 7, 24, 8, 10, 12, 16, 0, 15, 22, 29] (Fitness: 1940618)</w:t>
-      </w:r>
-    </w:p>
-    <w:p>
-      <w:pPr>
-        <w:spacing w:after="0"/>
-        <w:rPr>
-          <w:lang w:val="en-US"/>
-        </w:rPr>
-      </w:pPr>
-      <w:r>
-        <w:rPr>
-          <w:lang w:val="en-US"/>
-        </w:rPr>
-        <w:t>26 | [6, 23, 14, 11, 9, 3, 25, 1, 19, 18, 2, 21, 27, 4, 13, 26, 20, 5, 28, 17, 7, 24, 8, 10, 12, 16, 0, 15, 22, 29] (Fitness: 1940618)</w:t>
-      </w:r>
-    </w:p>
-    <w:p>
-      <w:pPr>
-        <w:spacing w:after="0"/>
-        <w:rPr>
-          <w:lang w:val="en-US"/>
-        </w:rPr>
-      </w:pPr>
-      <w:r>
-        <w:rPr>
-          <w:lang w:val="en-US"/>
-        </w:rPr>
-        <w:t>27 | [6, 23, 14, 11, 9, 3, 25, 1, 19, 18, 2, 21, 27, 4, 13, 26, 20, 5, 28, 17, 7, 24, 8, 10, 12, 16, 0, 15, 22, 29] (Fitness: 1940618)</w:t>
-      </w:r>
-    </w:p>
-    <w:p>
-      <w:pPr>
-        <w:spacing w:after="0"/>
-        <w:rPr>
-          <w:lang w:val="en-US"/>
-        </w:rPr>
-      </w:pPr>
-      <w:r>
-        <w:rPr>
-          <w:lang w:val="en-US"/>
-        </w:rPr>
-        <w:t>28 | [29, 23, 14, 11, 9, 3, 25, 1, 19, 18, 2, 21, 27, 4, 13, 26, 20, 5, 28, 17, 7, 16, 8, 10, 24, 12, 6, 22, 15, 0] (Fitness: 1950322)</w:t>
-      </w:r>
-    </w:p>
-    <w:p>
-      <w:pPr>
-        <w:spacing w:after="0"/>
-        <w:rPr>
-          <w:lang w:val="en-US"/>
-        </w:rPr>
-      </w:pPr>
-      <w:r>
-        <w:rPr>
-          <w:lang w:val="en-US"/>
-        </w:rPr>
-        <w:t>29 | [29, 23, 14, 11, 9, 3, 25, 1, 19, 18, 2, 21, 27, 4, 13, 26, 20, 5, 28, 17, 7, 24, 8, 10, 12, 16, 0, 6, 22, 15] (Fitness: 1953356)</w:t>
-      </w:r>
-    </w:p>
-    <w:p>
-      <w:pPr>
-        <w:spacing w:after="0"/>
-        <w:rPr>
-          <w:lang w:val="en-US"/>
-        </w:rPr>
-      </w:pPr>
-      <w:r>
-        <w:rPr>
-          <w:lang w:val="en-US"/>
-        </w:rPr>
-        <w:t>30 | [6, 20, 14, 11, 9, 3, 25, 1, 19, 18, 2, 21, 27, 4, 13, 26, 23, 5, 28, 17, 7, 16, 8, 10, 12, 24, 0, 29, 22, 15] (Fitness: 1962814)</w:t>
-      </w:r>
-    </w:p>
-    <w:p>
-      <w:pPr>
-        <w:spacing w:after="0"/>
-        <w:rPr>
-          <w:lang w:val="en-US"/>
-        </w:rPr>
-      </w:pPr>
-      <w:r>
-        <w:rPr>
-          <w:lang w:val="en-US"/>
-        </w:rPr>
         <w:t>31 | [29, 23, 14, 11, 9, 3, 25, 1, 19, 18, 2, 21, 5, 4, 13, 26, 20, 27, 28, 17, 7, 16, 8, 10, 24, 12, 0, 6, 22, 15] (Fitness: 1963174)</w:t>
       </w:r>
     </w:p>
@@ -6357,133 +7164,133 @@
         <w:rPr>
           <w:lang w:val="en-US"/>
         </w:rPr>
+        <w:t>46 | [29, 1, 22, 11, 9, 3, 25, 23, 19, 18, 2, 21, 27, 0, 13, 26, 20, 5, 28, 17, 7, 16, 6, 10, 12, 24, 4, 15, 14, 8] (Fitness: 1992492)</w:t>
+      </w:r>
+    </w:p>
+    <w:p>
+      <w:pPr>
+        <w:spacing w:after="0"/>
+        <w:rPr>
+          <w:lang w:val="en-US"/>
+        </w:rPr>
+      </w:pPr>
+      <w:r>
+        <w:rPr>
+          <w:lang w:val="en-US"/>
+        </w:rPr>
+        <w:t>47 | [8, 15, 14, 11, 9, 3, 25, 1, 19, 18, 2, 21, 27, 4, 13, 26, 23, 5, 28, 17, 7, 29, 16, 10, 12, 24, 0, 20, 22, 6] (Fitness: 1996588)</w:t>
+      </w:r>
+    </w:p>
+    <w:p>
+      <w:pPr>
+        <w:spacing w:after="0"/>
+        <w:rPr>
+          <w:lang w:val="en-US"/>
+        </w:rPr>
+      </w:pPr>
+      <w:r>
+        <w:rPr>
+          <w:lang w:val="en-US"/>
+        </w:rPr>
+        <w:t>48 | [8, 15, 14, 11, 9, 3, 25, 1, 19, 18, 2, 21, 27, 4, 13, 26, 23, 5, 28, 17, 7, 29, 16, 10, 12, 24, 0, 20, 22, 6] (Fitness: 1996588)</w:t>
+      </w:r>
+    </w:p>
+    <w:p>
+      <w:pPr>
+        <w:spacing w:after="0"/>
+        <w:rPr>
+          <w:lang w:val="en-US"/>
+        </w:rPr>
+      </w:pPr>
+      <w:r>
+        <w:rPr>
+          <w:lang w:val="en-US"/>
+        </w:rPr>
+        <w:t>49 | [29, 23, 14, 11, 9, 3, 25, 1, 19, 18, 2, 21, 0, 4, 13, 26, 20, 5, 28, 17, 7, 16, 10, 15, 12, 27, 24, 22, 8, 6] (Fitness: 2019208)</w:t>
+      </w:r>
+    </w:p>
+    <w:p>
+      <w:pPr>
+        <w:spacing w:after="0"/>
+        <w:rPr>
+          <w:lang w:val="en-US"/>
+        </w:rPr>
+      </w:pPr>
+      <w:r>
+        <w:rPr>
+          <w:lang w:val="en-US"/>
+        </w:rPr>
+        <w:t>50 | [29, 1, 14, 11, 9, 25, 10, 23, 19, 18, 2, 21, 27, 0, 13, 26, 20, 5, 28, 17, 7, 16, 8, 12, 24, 22, 4, 15, 3, 6] (Fitness: 2019814)</w:t>
+      </w:r>
+    </w:p>
+    <w:p>
+      <w:pPr>
+        <w:spacing w:after="0"/>
+        <w:rPr>
+          <w:lang w:val="en-US"/>
+        </w:rPr>
+      </w:pPr>
+      <w:r>
+        <w:rPr>
+          <w:lang w:val="en-US"/>
+        </w:rPr>
+        <w:t>51 | [29, 1, 14, 11, 9, 25, 10, 23, 19, 18, 2, 21, 27, 0, 13, 26, 20, 5, 28, 17, 7, 16, 8, 12, 24, 22, 4, 15, 3, 6] (Fitness: 2019814)</w:t>
+      </w:r>
+    </w:p>
+    <w:p>
+      <w:pPr>
+        <w:spacing w:after="0"/>
+        <w:rPr>
+          <w:lang w:val="en-US"/>
+        </w:rPr>
+      </w:pPr>
+      <w:r>
+        <w:rPr>
+          <w:lang w:val="en-US"/>
+        </w:rPr>
+        <w:t>52 | [25, 20, 14, 11, 9, 3, 29, 23, 19, 18, 2, 21, 27, 4, 13, 26, 1, 5, 28, 17, 7, 16, 6, 10, 12, 8, 0, 24, 22, 15] (Fitness: 2020354)</w:t>
+      </w:r>
+    </w:p>
+    <w:p>
+      <w:pPr>
+        <w:spacing w:after="0"/>
+        <w:rPr>
+          <w:lang w:val="en-US"/>
+        </w:rPr>
+      </w:pPr>
+      <w:r>
+        <w:rPr>
+          <w:lang w:val="en-US"/>
+        </w:rPr>
+        <w:t>53 | [29, 12, 14, 11, 9, 0, 25, 1, 19, 18, 2, 21, 27, 4, 13, 26, 20, 10, 28, 17, 7, 16, 8, 5, 24, 6, 3, 15, 22, 23] (Fitness: 2022456)</w:t>
+      </w:r>
+    </w:p>
+    <w:p>
+      <w:pPr>
+        <w:spacing w:after="0"/>
+        <w:rPr>
+          <w:lang w:val="en-US"/>
+        </w:rPr>
+      </w:pPr>
+      <w:r>
+        <w:rPr>
+          <w:lang w:val="en-US"/>
+        </w:rPr>
+        <w:t>54 | [29, 23, 14, 11, 9, 3, 25, 1, 19, 18, 2, 21, 27, 4, 13, 26, 20, 7, 5, 28, 17, 16, 8, 12, 15, 24, 6, 22, 10, 0] (Fitness: 2022794)</w:t>
+      </w:r>
+    </w:p>
+    <w:p>
+      <w:pPr>
+        <w:spacing w:after="0"/>
+        <w:rPr>
+          <w:lang w:val="en-US"/>
+        </w:rPr>
+      </w:pPr>
+      <w:r>
+        <w:rPr>
+          <w:lang w:val="en-US"/>
+        </w:rPr>
         <w:lastRenderedPageBreak/>
-        <w:t>46 | [29, 1, 22, 11, 9, 3, 25, 23, 19, 18, 2, 21, 27, 0, 13, 26, 20, 5, 28, 17, 7, 16, 6, 10, 12, 24, 4, 15, 14, 8] (Fitness: 1992492)</w:t>
-      </w:r>
-    </w:p>
-    <w:p>
-      <w:pPr>
-        <w:spacing w:after="0"/>
-        <w:rPr>
-          <w:lang w:val="en-US"/>
-        </w:rPr>
-      </w:pPr>
-      <w:r>
-        <w:rPr>
-          <w:lang w:val="en-US"/>
-        </w:rPr>
-        <w:t>47 | [8, 15, 14, 11, 9, 3, 25, 1, 19, 18, 2, 21, 27, 4, 13, 26, 23, 5, 28, 17, 7, 29, 16, 10, 12, 24, 0, 20, 22, 6] (Fitness: 1996588)</w:t>
-      </w:r>
-    </w:p>
-    <w:p>
-      <w:pPr>
-        <w:spacing w:after="0"/>
-        <w:rPr>
-          <w:lang w:val="en-US"/>
-        </w:rPr>
-      </w:pPr>
-      <w:r>
-        <w:rPr>
-          <w:lang w:val="en-US"/>
-        </w:rPr>
-        <w:t>48 | [8, 15, 14, 11, 9, 3, 25, 1, 19, 18, 2, 21, 27, 4, 13, 26, 23, 5, 28, 17, 7, 29, 16, 10, 12, 24, 0, 20, 22, 6] (Fitness: 1996588)</w:t>
-      </w:r>
-    </w:p>
-    <w:p>
-      <w:pPr>
-        <w:spacing w:after="0"/>
-        <w:rPr>
-          <w:lang w:val="en-US"/>
-        </w:rPr>
-      </w:pPr>
-      <w:r>
-        <w:rPr>
-          <w:lang w:val="en-US"/>
-        </w:rPr>
-        <w:t>49 | [29, 23, 14, 11, 9, 3, 25, 1, 19, 18, 2, 21, 0, 4, 13, 26, 20, 5, 28, 17, 7, 16, 10, 15, 12, 27, 24, 22, 8, 6] (Fitness: 2019208)</w:t>
-      </w:r>
-    </w:p>
-    <w:p>
-      <w:pPr>
-        <w:spacing w:after="0"/>
-        <w:rPr>
-          <w:lang w:val="en-US"/>
-        </w:rPr>
-      </w:pPr>
-      <w:r>
-        <w:rPr>
-          <w:lang w:val="en-US"/>
-        </w:rPr>
-        <w:t>50 | [29, 1, 14, 11, 9, 25, 10, 23, 19, 18, 2, 21, 27, 0, 13, 26, 20, 5, 28, 17, 7, 16, 8, 12, 24, 22, 4, 15, 3, 6] (Fitness: 2019814)</w:t>
-      </w:r>
-    </w:p>
-    <w:p>
-      <w:pPr>
-        <w:spacing w:after="0"/>
-        <w:rPr>
-          <w:lang w:val="en-US"/>
-        </w:rPr>
-      </w:pPr>
-      <w:r>
-        <w:rPr>
-          <w:lang w:val="en-US"/>
-        </w:rPr>
-        <w:t>51 | [29, 1, 14, 11, 9, 25, 10, 23, 19, 18, 2, 21, 27, 0, 13, 26, 20, 5, 28, 17, 7, 16, 8, 12, 24, 22, 4, 15, 3, 6] (Fitness: 2019814)</w:t>
-      </w:r>
-    </w:p>
-    <w:p>
-      <w:pPr>
-        <w:spacing w:after="0"/>
-        <w:rPr>
-          <w:lang w:val="en-US"/>
-        </w:rPr>
-      </w:pPr>
-      <w:r>
-        <w:rPr>
-          <w:lang w:val="en-US"/>
-        </w:rPr>
-        <w:t>52 | [25, 20, 14, 11, 9, 3, 29, 23, 19, 18, 2, 21, 27, 4, 13, 26, 1, 5, 28, 17, 7, 16, 6, 10, 12, 8, 0, 24, 22, 15] (Fitness: 2020354)</w:t>
-      </w:r>
-    </w:p>
-    <w:p>
-      <w:pPr>
-        <w:spacing w:after="0"/>
-        <w:rPr>
-          <w:lang w:val="en-US"/>
-        </w:rPr>
-      </w:pPr>
-      <w:r>
-        <w:rPr>
-          <w:lang w:val="en-US"/>
-        </w:rPr>
-        <w:t>53 | [29, 12, 14, 11, 9, 0, 25, 1, 19, 18, 2, 21, 27, 4, 13, 26, 20, 10, 28, 17, 7, 16, 8, 5, 24, 6, 3, 15, 22, 23] (Fitness: 2022456)</w:t>
-      </w:r>
-    </w:p>
-    <w:p>
-      <w:pPr>
-        <w:spacing w:after="0"/>
-        <w:rPr>
-          <w:lang w:val="en-US"/>
-        </w:rPr>
-      </w:pPr>
-      <w:r>
-        <w:rPr>
-          <w:lang w:val="en-US"/>
-        </w:rPr>
-        <w:t>54 | [29, 23, 14, 11, 9, 3, 25, 1, 19, 18, 2, 21, 27, 4, 13, 26, 20, 7, 5, 28, 17, 16, 8, 12, 15, 24, 6, 22, 10, 0] (Fitness: 2022794)</w:t>
-      </w:r>
-    </w:p>
-    <w:p>
-      <w:pPr>
-        <w:spacing w:after="0"/>
-        <w:rPr>
-          <w:lang w:val="en-US"/>
-        </w:rPr>
-      </w:pPr>
-      <w:r>
-        <w:rPr>
-          <w:lang w:val="en-US"/>
-        </w:rPr>
         <w:t>55 | [29, 18, 14, 6, 9, 3, 25, 1, 19, 4, 11, 21, 2, 27, 13, 26, 20, 5, 28, 17, 7, 16, 8, 10, 24, 12, 0, 15, 22, 23] (Fitness: 2025254)</w:t>
       </w:r>
     </w:p>
@@ -6694,133 +7501,133 @@
         <w:rPr>
           <w:lang w:val="en-US"/>
         </w:rPr>
+        <w:t>70 | [20, 25, 14, 11, 9, 22, 2, 1, 21, 19, 18, 4, 27, 13, 26, 23, 29, 5, 28, 17, 7, 16, 8, 10, 24, 12, 0, 6, 3, 15] (Fitness: 2069652)</w:t>
+      </w:r>
+    </w:p>
+    <w:p>
+      <w:pPr>
+        <w:spacing w:after="0"/>
+        <w:rPr>
+          <w:lang w:val="en-US"/>
+        </w:rPr>
+      </w:pPr>
+      <w:r>
+        <w:rPr>
+          <w:lang w:val="en-US"/>
+        </w:rPr>
+        <w:t>71 | [29, 23, 14, 6, 9, 3, 25, 1, 19, 4, 11, 21, 2, 27, 13, 26, 20, 5, 28, 17, 7, 16, 8, 10, 24, 12, 0, 22, 15, 18] (Fitness: 2071866)</w:t>
+      </w:r>
+    </w:p>
+    <w:p>
+      <w:pPr>
+        <w:spacing w:after="0"/>
+        <w:rPr>
+          <w:lang w:val="en-US"/>
+        </w:rPr>
+      </w:pPr>
+      <w:r>
+        <w:rPr>
+          <w:lang w:val="en-US"/>
+        </w:rPr>
+        <w:t>72 | [23, 15, 14, 11, 9, 3, 25, 1, 19, 18, 2, 21, 27, 4, 13, 20, 5, 28, 17, 7, 16, 29, 8, 10, 12, 24, 26, 22, 0, 6] (Fitness: 2073116)</w:t>
+      </w:r>
+    </w:p>
+    <w:p>
+      <w:pPr>
+        <w:spacing w:after="0"/>
+        <w:rPr>
+          <w:lang w:val="en-US"/>
+        </w:rPr>
+      </w:pPr>
+      <w:r>
+        <w:rPr>
+          <w:lang w:val="en-US"/>
+        </w:rPr>
+        <w:t>73 | [29, 23, 14, 16, 9, 3, 19, 1, 25, 18, 2, 21, 27, 13, 26, 20, 8, 5, 28, 17, 7, 6, 11, 10, 12, 15, 24, 0, 4, 22] (Fitness: 2081370)</w:t>
+      </w:r>
+    </w:p>
+    <w:p>
+      <w:pPr>
+        <w:spacing w:after="0"/>
+        <w:rPr>
+          <w:lang w:val="en-US"/>
+        </w:rPr>
+      </w:pPr>
+      <w:r>
+        <w:rPr>
+          <w:lang w:val="en-US"/>
+        </w:rPr>
+        <w:t>74 | [4, 23, 14, 9, 3, 11, 25, 1, 19, 18, 2, 21, 27, 13, 26, 6, 15, 5, 17, 28, 7, 16, 8, 10, 12, 24, 0, 20, 22, 29] (Fitness: 2082932)</w:t>
+      </w:r>
+    </w:p>
+    <w:p>
+      <w:pPr>
+        <w:spacing w:after="0"/>
+        <w:rPr>
+          <w:lang w:val="en-US"/>
+        </w:rPr>
+      </w:pPr>
+      <w:r>
+        <w:rPr>
+          <w:lang w:val="en-US"/>
+        </w:rPr>
+        <w:t>75 | [29, 23, 6, 11, 9, 3, 26, 1, 25, 16, 2, 21, 0, 4, 13, 19, 20, 5, 28, 17, 7, 18, 10, 15, 12, 27, 24, 22, 8, 14] (Fitness: 2084036)</w:t>
+      </w:r>
+    </w:p>
+    <w:p>
+      <w:pPr>
+        <w:spacing w:after="0"/>
+        <w:rPr>
+          <w:lang w:val="en-US"/>
+        </w:rPr>
+      </w:pPr>
+      <w:r>
+        <w:rPr>
+          <w:lang w:val="en-US"/>
+        </w:rPr>
+        <w:t>76 | [29, 10, 22, 0, 9, 3, 25, 1, 19, 24, 2, 21, 27, 4, 13, 26, 20, 5, 28, 15, 7, 16, 6, 23, 12, 18, 11, 17, 14, 8] (Fitness: 2087088)</w:t>
+      </w:r>
+    </w:p>
+    <w:p>
+      <w:pPr>
+        <w:spacing w:after="0"/>
+        <w:rPr>
+          <w:lang w:val="en-US"/>
+        </w:rPr>
+      </w:pPr>
+      <w:r>
+        <w:rPr>
+          <w:lang w:val="en-US"/>
+        </w:rPr>
+        <w:t>77 | [29, 23, 12, 11, 9, 3, 25, 1, 19, 17, 2, 21, 0, 4, 13, 26, 20, 5, 28, 18, 7, 16, 15, 8, 24, 22, 27, 10, 14, 6] (Fitness: 2087450)</w:t>
+      </w:r>
+    </w:p>
+    <w:p>
+      <w:pPr>
+        <w:spacing w:after="0"/>
+        <w:rPr>
+          <w:lang w:val="en-US"/>
+        </w:rPr>
+      </w:pPr>
+      <w:r>
+        <w:rPr>
+          <w:lang w:val="en-US"/>
+        </w:rPr>
+        <w:t>78 | [24, 1, 14, 6, 9, 3, 25, 23, 19, 18, 2, 21, 27, 4, 13, 26, 12, 28, 17, 15, 5, 16, 20, 10, 7, 0, 29, 8, 22, 11] (Fitness: 2091844)</w:t>
+      </w:r>
+    </w:p>
+    <w:p>
+      <w:pPr>
+        <w:spacing w:after="0"/>
+        <w:rPr>
+          <w:lang w:val="en-US"/>
+        </w:rPr>
+      </w:pPr>
+      <w:r>
+        <w:rPr>
+          <w:lang w:val="en-US"/>
+        </w:rPr>
         <w:lastRenderedPageBreak/>
-        <w:t>70 | [20, 25, 14, 11, 9, 22, 2, 1, 21, 19, 18, 4, 27, 13, 26, 23, 29, 5, 28, 17, 7, 16, 8, 10, 24, 12, 0, 6, 3, 15] (Fitness: 2069652)</w:t>
-      </w:r>
-    </w:p>
-    <w:p>
-      <w:pPr>
-        <w:spacing w:after="0"/>
-        <w:rPr>
-          <w:lang w:val="en-US"/>
-        </w:rPr>
-      </w:pPr>
-      <w:r>
-        <w:rPr>
-          <w:lang w:val="en-US"/>
-        </w:rPr>
-        <w:t>71 | [29, 23, 14, 6, 9, 3, 25, 1, 19, 4, 11, 21, 2, 27, 13, 26, 20, 5, 28, 17, 7, 16, 8, 10, 24, 12, 0, 22, 15, 18] (Fitness: 2071866)</w:t>
-      </w:r>
-    </w:p>
-    <w:p>
-      <w:pPr>
-        <w:spacing w:after="0"/>
-        <w:rPr>
-          <w:lang w:val="en-US"/>
-        </w:rPr>
-      </w:pPr>
-      <w:r>
-        <w:rPr>
-          <w:lang w:val="en-US"/>
-        </w:rPr>
-        <w:t>72 | [23, 15, 14, 11, 9, 3, 25, 1, 19, 18, 2, 21, 27, 4, 13, 20, 5, 28, 17, 7, 16, 29, 8, 10, 12, 24, 26, 22, 0, 6] (Fitness: 2073116)</w:t>
-      </w:r>
-    </w:p>
-    <w:p>
-      <w:pPr>
-        <w:spacing w:after="0"/>
-        <w:rPr>
-          <w:lang w:val="en-US"/>
-        </w:rPr>
-      </w:pPr>
-      <w:r>
-        <w:rPr>
-          <w:lang w:val="en-US"/>
-        </w:rPr>
-        <w:t>73 | [29, 23, 14, 16, 9, 3, 19, 1, 25, 18, 2, 21, 27, 13, 26, 20, 8, 5, 28, 17, 7, 6, 11, 10, 12, 15, 24, 0, 4, 22] (Fitness: 2081370)</w:t>
-      </w:r>
-    </w:p>
-    <w:p>
-      <w:pPr>
-        <w:spacing w:after="0"/>
-        <w:rPr>
-          <w:lang w:val="en-US"/>
-        </w:rPr>
-      </w:pPr>
-      <w:r>
-        <w:rPr>
-          <w:lang w:val="en-US"/>
-        </w:rPr>
-        <w:t>74 | [4, 23, 14, 9, 3, 11, 25, 1, 19, 18, 2, 21, 27, 13, 26, 6, 15, 5, 17, 28, 7, 16, 8, 10, 12, 24, 0, 20, 22, 29] (Fitness: 2082932)</w:t>
-      </w:r>
-    </w:p>
-    <w:p>
-      <w:pPr>
-        <w:spacing w:after="0"/>
-        <w:rPr>
-          <w:lang w:val="en-US"/>
-        </w:rPr>
-      </w:pPr>
-      <w:r>
-        <w:rPr>
-          <w:lang w:val="en-US"/>
-        </w:rPr>
-        <w:t>75 | [29, 23, 6, 11, 9, 3, 26, 1, 25, 16, 2, 21, 0, 4, 13, 19, 20, 5, 28, 17, 7, 18, 10, 15, 12, 27, 24, 22, 8, 14] (Fitness: 2084036)</w:t>
-      </w:r>
-    </w:p>
-    <w:p>
-      <w:pPr>
-        <w:spacing w:after="0"/>
-        <w:rPr>
-          <w:lang w:val="en-US"/>
-        </w:rPr>
-      </w:pPr>
-      <w:r>
-        <w:rPr>
-          <w:lang w:val="en-US"/>
-        </w:rPr>
-        <w:t>76 | [29, 10, 22, 0, 9, 3, 25, 1, 19, 24, 2, 21, 27, 4, 13, 26, 20, 5, 28, 15, 7, 16, 6, 23, 12, 18, 11, 17, 14, 8] (Fitness: 2087088)</w:t>
-      </w:r>
-    </w:p>
-    <w:p>
-      <w:pPr>
-        <w:spacing w:after="0"/>
-        <w:rPr>
-          <w:lang w:val="en-US"/>
-        </w:rPr>
-      </w:pPr>
-      <w:r>
-        <w:rPr>
-          <w:lang w:val="en-US"/>
-        </w:rPr>
-        <w:t>77 | [29, 23, 12, 11, 9, 3, 25, 1, 19, 17, 2, 21, 0, 4, 13, 26, 20, 5, 28, 18, 7, 16, 15, 8, 24, 22, 27, 10, 14, 6] (Fitness: 2087450)</w:t>
-      </w:r>
-    </w:p>
-    <w:p>
-      <w:pPr>
-        <w:spacing w:after="0"/>
-        <w:rPr>
-          <w:lang w:val="en-US"/>
-        </w:rPr>
-      </w:pPr>
-      <w:r>
-        <w:rPr>
-          <w:lang w:val="en-US"/>
-        </w:rPr>
-        <w:t>78 | [24, 1, 14, 6, 9, 3, 25, 23, 19, 18, 2, 21, 27, 4, 13, 26, 12, 28, 17, 15, 5, 16, 20, 10, 7, 0, 29, 8, 22, 11] (Fitness: 2091844)</w:t>
-      </w:r>
-    </w:p>
-    <w:p>
-      <w:pPr>
-        <w:spacing w:after="0"/>
-        <w:rPr>
-          <w:lang w:val="en-US"/>
-        </w:rPr>
-      </w:pPr>
-      <w:r>
-        <w:rPr>
-          <w:lang w:val="en-US"/>
-        </w:rPr>
         <w:t>79 | [24, 1, 14, 6, 9, 3, 25, 23, 19, 18, 2, 21, 27, 4, 13, 26, 12, 28, 17, 15, 5, 16, 20, 10, 7, 0, 29, 8, 22, 11] (Fitness: 2091844)</w:t>
       </w:r>
     </w:p>
@@ -7031,133 +7838,133 @@
         <w:rPr>
           <w:lang w:val="en-US"/>
         </w:rPr>
+        <w:t>94 | [18, 23, 14, 11, 9, 19, 1, 2, 25, 21, 27, 20, 4, 13, 26, 3, 5, 28, 17, 7, 29, 0, 16, 6, 10, 12, 8, 24, 22, 15] (Fitness: 2179392)</w:t>
+      </w:r>
+    </w:p>
+    <w:p>
+      <w:pPr>
+        <w:spacing w:after="0"/>
+        <w:rPr>
+          <w:lang w:val="en-US"/>
+        </w:rPr>
+      </w:pPr>
+      <w:r>
+        <w:rPr>
+          <w:lang w:val="en-US"/>
+        </w:rPr>
+        <w:t>95 | [29, 12, 8, 26, 21, 9, 3, 23, 25, 1, 11, 19, 2, 17, 0, 4, 13, 20, 5, 18, 7, 16, 24, 22, 27, 10, 28, 14, 15, 6] (Fitness: 2181810)</w:t>
+      </w:r>
+    </w:p>
+    <w:p>
+      <w:pPr>
+        <w:spacing w:after="0"/>
+        <w:rPr>
+          <w:lang w:val="en-US"/>
+        </w:rPr>
+      </w:pPr>
+      <w:r>
+        <w:rPr>
+          <w:lang w:val="en-US"/>
+        </w:rPr>
+        <w:t>96 | [1, 29, 11, 9, 3, 6, 19, 24, 18, 2, 21, 14, 4, 27, 26, 20, 5, 28, 17, 7, 16, 8, 10, 13, 12, 15, 0, 22, 23, 25] (Fitness: 2188540)</w:t>
+      </w:r>
+    </w:p>
+    <w:p>
+      <w:pPr>
+        <w:spacing w:after="0"/>
+        <w:rPr>
+          <w:lang w:val="en-US"/>
+        </w:rPr>
+      </w:pPr>
+      <w:r>
+        <w:rPr>
+          <w:lang w:val="en-US"/>
+        </w:rPr>
+        <w:t>97 | [24, 2, 23, 8, 9, 14, 28, 5, 11, 13, 7, 17, 18, 1, 21, 4, 3, 26, 20, 27, 19, 16, 22, 10, 15, 12, 0, 6, 29, 25] (Fitness: 2192042)</w:t>
+      </w:r>
+    </w:p>
+    <w:p>
+      <w:pPr>
+        <w:spacing w:after="0"/>
+        <w:rPr>
+          <w:lang w:val="en-US"/>
+        </w:rPr>
+      </w:pPr>
+      <w:r>
+        <w:rPr>
+          <w:lang w:val="en-US"/>
+        </w:rPr>
+        <w:t>98 | [29, 3, 23, 11, 25, 1, 19, 2, 9, 6, 21, 14, 4, 27, 26, 20, 5, 28, 17, 7, 16, 8, 10, 13, 12, 24, 0, 18, 15, 22] (Fitness: 2198514)</w:t>
+      </w:r>
+    </w:p>
+    <w:p>
+      <w:pPr>
+        <w:spacing w:after="0"/>
+        <w:rPr>
+          <w:lang w:val="en-US"/>
+        </w:rPr>
+      </w:pPr>
+      <w:r>
+        <w:rPr>
+          <w:lang w:val="en-US"/>
+        </w:rPr>
+        <w:t>99 | [3, 11, 20, 19, 9, 6, 27, 25, 13, 1, 14, 28, 21, 29, 4, 7, 16, 26, 8, 15, 24, 23, 0, 18, 17, 5, 2, 12, 10, 22] (Fitness: 2198958)</w:t>
+      </w:r>
+    </w:p>
+    <w:p>
+      <w:pPr>
+        <w:spacing w:after="0"/>
+        <w:rPr>
+          <w:lang w:val="en-US"/>
+        </w:rPr>
+      </w:pPr>
+    </w:p>
+    <w:p>
+      <w:pPr>
+        <w:spacing w:after="0"/>
+        <w:rPr>
+          <w:lang w:val="en-US"/>
+        </w:rPr>
+      </w:pPr>
+    </w:p>
+    <w:p>
+      <w:pPr>
+        <w:spacing w:after="0"/>
+        <w:rPr>
+          <w:lang w:val="en-US"/>
+        </w:rPr>
+      </w:pPr>
+    </w:p>
+    <w:p>
+      <w:pPr>
+        <w:spacing w:after="0"/>
+        <w:rPr>
+          <w:lang w:val="en-US"/>
+        </w:rPr>
+      </w:pPr>
+    </w:p>
+    <w:p>
+      <w:pPr>
+        <w:spacing w:after="0"/>
+        <w:rPr>
+          <w:lang w:val="en-US"/>
+        </w:rPr>
+      </w:pPr>
+    </w:p>
+    <w:p>
+      <w:pPr>
+        <w:spacing w:after="0"/>
+        <w:rPr>
+          <w:lang w:val="en-US"/>
+        </w:rPr>
+      </w:pPr>
+    </w:p>
+    <w:p>
+      <w:pPr>
+        <w:pStyle w:val="Ttulo2"/>
+      </w:pPr>
+      <w:r>
         <w:lastRenderedPageBreak/>
-        <w:t>94 | [18, 23, 14, 11, 9, 19, 1, 2, 25, 21, 27, 20, 4, 13, 26, 3, 5, 28, 17, 7, 29, 0, 16, 6, 10, 12, 8, 24, 22, 15] (Fitness: 2179392)</w:t>
-      </w:r>
-    </w:p>
-    <w:p>
-      <w:pPr>
-        <w:spacing w:after="0"/>
-        <w:rPr>
-          <w:lang w:val="en-US"/>
-        </w:rPr>
-      </w:pPr>
-      <w:r>
-        <w:rPr>
-          <w:lang w:val="en-US"/>
-        </w:rPr>
-        <w:t>95 | [29, 12, 8, 26, 21, 9, 3, 23, 25, 1, 11, 19, 2, 17, 0, 4, 13, 20, 5, 18, 7, 16, 24, 22, 27, 10, 28, 14, 15, 6] (Fitness: 2181810)</w:t>
-      </w:r>
-    </w:p>
-    <w:p>
-      <w:pPr>
-        <w:spacing w:after="0"/>
-        <w:rPr>
-          <w:lang w:val="en-US"/>
-        </w:rPr>
-      </w:pPr>
-      <w:r>
-        <w:rPr>
-          <w:lang w:val="en-US"/>
-        </w:rPr>
-        <w:t>96 | [1, 29, 11, 9, 3, 6, 19, 24, 18, 2, 21, 14, 4, 27, 26, 20, 5, 28, 17, 7, 16, 8, 10, 13, 12, 15, 0, 22, 23, 25] (Fitness: 2188540)</w:t>
-      </w:r>
-    </w:p>
-    <w:p>
-      <w:pPr>
-        <w:spacing w:after="0"/>
-        <w:rPr>
-          <w:lang w:val="en-US"/>
-        </w:rPr>
-      </w:pPr>
-      <w:r>
-        <w:rPr>
-          <w:lang w:val="en-US"/>
-        </w:rPr>
-        <w:t>97 | [24, 2, 23, 8, 9, 14, 28, 5, 11, 13, 7, 17, 18, 1, 21, 4, 3, 26, 20, 27, 19, 16, 22, 10, 15, 12, 0, 6, 29, 25] (Fitness: 2192042)</w:t>
-      </w:r>
-    </w:p>
-    <w:p>
-      <w:pPr>
-        <w:spacing w:after="0"/>
-        <w:rPr>
-          <w:lang w:val="en-US"/>
-        </w:rPr>
-      </w:pPr>
-      <w:r>
-        <w:rPr>
-          <w:lang w:val="en-US"/>
-        </w:rPr>
-        <w:t>98 | [29, 3, 23, 11, 25, 1, 19, 2, 9, 6, 21, 14, 4, 27, 26, 20, 5, 28, 17, 7, 16, 8, 10, 13, 12, 24, 0, 18, 15, 22] (Fitness: 2198514)</w:t>
-      </w:r>
-    </w:p>
-    <w:p>
-      <w:pPr>
-        <w:spacing w:after="0"/>
-        <w:rPr>
-          <w:lang w:val="en-US"/>
-        </w:rPr>
-      </w:pPr>
-      <w:r>
-        <w:rPr>
-          <w:lang w:val="en-US"/>
-        </w:rPr>
-        <w:t>99 | [3, 11, 20, 19, 9, 6, 27, 25, 13, 1, 14, 28, 21, 29, 4, 7, 16, 26, 8, 15, 24, 23, 0, 18, 17, 5, 2, 12, 10, 22] (Fitness: 2198958)</w:t>
-      </w:r>
-    </w:p>
-    <w:p>
-      <w:pPr>
-        <w:spacing w:after="0"/>
-        <w:rPr>
-          <w:lang w:val="en-US"/>
-        </w:rPr>
-      </w:pPr>
-    </w:p>
-    <w:p>
-      <w:pPr>
-        <w:spacing w:after="0"/>
-        <w:rPr>
-          <w:lang w:val="en-US"/>
-        </w:rPr>
-      </w:pPr>
-    </w:p>
-    <w:p>
-      <w:pPr>
-        <w:spacing w:after="0"/>
-        <w:rPr>
-          <w:lang w:val="en-US"/>
-        </w:rPr>
-      </w:pPr>
-    </w:p>
-    <w:p>
-      <w:pPr>
-        <w:spacing w:after="0"/>
-        <w:rPr>
-          <w:lang w:val="en-US"/>
-        </w:rPr>
-      </w:pPr>
-    </w:p>
-    <w:p>
-      <w:pPr>
-        <w:spacing w:after="0"/>
-        <w:rPr>
-          <w:lang w:val="en-US"/>
-        </w:rPr>
-      </w:pPr>
-    </w:p>
-    <w:p>
-      <w:pPr>
-        <w:spacing w:after="0"/>
-        <w:rPr>
-          <w:lang w:val="en-US"/>
-        </w:rPr>
-      </w:pPr>
-    </w:p>
-    <w:p>
-      <w:pPr>
-        <w:pStyle w:val="Ttulo2"/>
-      </w:pPr>
-      <w:r>
         <w:t>Tabla resumen:</w:t>
       </w:r>
     </w:p>
@@ -7801,7 +8608,6 @@
           </w:tcPr>
           <w:p>
             <w:r>
-              <w:lastRenderedPageBreak/>
               <w:t>15</w:t>
             </w:r>
           </w:p>
@@ -8238,7 +9044,7 @@
       <w:lvlText w:val=""/>
       <w:lvlJc w:val="left"/>
       <w:pPr>
-        <w:ind w:left="1776" w:hanging="360"/>
+        <w:ind w:left="1068" w:hanging="360"/>
       </w:pPr>
       <w:rPr>
         <w:rFonts w:ascii="Symbol" w:hAnsi="Symbol" w:hint="default"/>
@@ -8250,7 +9056,7 @@
       <w:lvlText w:val="o"/>
       <w:lvlJc w:val="left"/>
       <w:pPr>
-        <w:ind w:left="2496" w:hanging="360"/>
+        <w:ind w:left="1788" w:hanging="360"/>
       </w:pPr>
       <w:rPr>
         <w:rFonts w:ascii="Courier New" w:hAnsi="Courier New" w:cs="Courier New" w:hint="default"/>
@@ -8262,7 +9068,7 @@
       <w:lvlText w:val=""/>
       <w:lvlJc w:val="left"/>
       <w:pPr>
-        <w:ind w:left="3216" w:hanging="360"/>
+        <w:ind w:left="2508" w:hanging="360"/>
       </w:pPr>
       <w:rPr>
         <w:rFonts w:ascii="Wingdings" w:hAnsi="Wingdings" w:hint="default"/>
@@ -8274,7 +9080,7 @@
       <w:lvlText w:val=""/>
       <w:lvlJc w:val="left"/>
       <w:pPr>
-        <w:ind w:left="3936" w:hanging="360"/>
+        <w:ind w:left="3228" w:hanging="360"/>
       </w:pPr>
       <w:rPr>
         <w:rFonts w:ascii="Symbol" w:hAnsi="Symbol" w:hint="default"/>
@@ -8286,7 +9092,7 @@
       <w:lvlText w:val="o"/>
       <w:lvlJc w:val="left"/>
       <w:pPr>
-        <w:ind w:left="4656" w:hanging="360"/>
+        <w:ind w:left="3948" w:hanging="360"/>
       </w:pPr>
       <w:rPr>
         <w:rFonts w:ascii="Courier New" w:hAnsi="Courier New" w:cs="Courier New" w:hint="default"/>
@@ -8298,7 +9104,7 @@
       <w:lvlText w:val=""/>
       <w:lvlJc w:val="left"/>
       <w:pPr>
-        <w:ind w:left="5376" w:hanging="360"/>
+        <w:ind w:left="4668" w:hanging="360"/>
       </w:pPr>
       <w:rPr>
         <w:rFonts w:ascii="Wingdings" w:hAnsi="Wingdings" w:hint="default"/>
@@ -8310,7 +9116,7 @@
       <w:lvlText w:val=""/>
       <w:lvlJc w:val="left"/>
       <w:pPr>
-        <w:ind w:left="6096" w:hanging="360"/>
+        <w:ind w:left="5388" w:hanging="360"/>
       </w:pPr>
       <w:rPr>
         <w:rFonts w:ascii="Symbol" w:hAnsi="Symbol" w:hint="default"/>
@@ -8322,7 +9128,7 @@
       <w:lvlText w:val="o"/>
       <w:lvlJc w:val="left"/>
       <w:pPr>
-        <w:ind w:left="6816" w:hanging="360"/>
+        <w:ind w:left="6108" w:hanging="360"/>
       </w:pPr>
       <w:rPr>
         <w:rFonts w:ascii="Courier New" w:hAnsi="Courier New" w:cs="Courier New" w:hint="default"/>
@@ -8334,7 +9140,7 @@
       <w:lvlText w:val=""/>
       <w:lvlJc w:val="left"/>
       <w:pPr>
-        <w:ind w:left="7536" w:hanging="360"/>
+        <w:ind w:left="6828" w:hanging="360"/>
       </w:pPr>
       <w:rPr>
         <w:rFonts w:ascii="Wingdings" w:hAnsi="Wingdings" w:hint="default"/>
@@ -8351,7 +9157,7 @@
       <w:lvlText w:val=""/>
       <w:lvlJc w:val="left"/>
       <w:pPr>
-        <w:ind w:left="1776" w:hanging="360"/>
+        <w:ind w:left="1068" w:hanging="360"/>
       </w:pPr>
       <w:rPr>
         <w:rFonts w:ascii="Symbol" w:hAnsi="Symbol" w:hint="default"/>
@@ -8363,7 +9169,7 @@
       <w:lvlText w:val="o"/>
       <w:lvlJc w:val="left"/>
       <w:pPr>
-        <w:ind w:left="2496" w:hanging="360"/>
+        <w:ind w:left="1788" w:hanging="360"/>
       </w:pPr>
       <w:rPr>
         <w:rFonts w:ascii="Courier New" w:hAnsi="Courier New" w:cs="Courier New" w:hint="default"/>
@@ -8375,7 +9181,7 @@
       <w:lvlText w:val=""/>
       <w:lvlJc w:val="left"/>
       <w:pPr>
-        <w:ind w:left="3216" w:hanging="360"/>
+        <w:ind w:left="2508" w:hanging="360"/>
       </w:pPr>
       <w:rPr>
         <w:rFonts w:ascii="Wingdings" w:hAnsi="Wingdings" w:hint="default"/>
@@ -8387,7 +9193,7 @@
       <w:lvlText w:val=""/>
       <w:lvlJc w:val="left"/>
       <w:pPr>
-        <w:ind w:left="3936" w:hanging="360"/>
+        <w:ind w:left="3228" w:hanging="360"/>
       </w:pPr>
       <w:rPr>
         <w:rFonts w:ascii="Symbol" w:hAnsi="Symbol" w:hint="default"/>
@@ -8399,7 +9205,7 @@
       <w:lvlText w:val="o"/>
       <w:lvlJc w:val="left"/>
       <w:pPr>
-        <w:ind w:left="4656" w:hanging="360"/>
+        <w:ind w:left="3948" w:hanging="360"/>
       </w:pPr>
       <w:rPr>
         <w:rFonts w:ascii="Courier New" w:hAnsi="Courier New" w:cs="Courier New" w:hint="default"/>
@@ -8411,7 +9217,7 @@
       <w:lvlText w:val=""/>
       <w:lvlJc w:val="left"/>
       <w:pPr>
-        <w:ind w:left="5376" w:hanging="360"/>
+        <w:ind w:left="4668" w:hanging="360"/>
       </w:pPr>
       <w:rPr>
         <w:rFonts w:ascii="Wingdings" w:hAnsi="Wingdings" w:hint="default"/>
@@ -8423,7 +9229,7 @@
       <w:lvlText w:val=""/>
       <w:lvlJc w:val="left"/>
       <w:pPr>
-        <w:ind w:left="6096" w:hanging="360"/>
+        <w:ind w:left="5388" w:hanging="360"/>
       </w:pPr>
       <w:rPr>
         <w:rFonts w:ascii="Symbol" w:hAnsi="Symbol" w:hint="default"/>
@@ -8435,7 +9241,7 @@
       <w:lvlText w:val="o"/>
       <w:lvlJc w:val="left"/>
       <w:pPr>
-        <w:ind w:left="6816" w:hanging="360"/>
+        <w:ind w:left="6108" w:hanging="360"/>
       </w:pPr>
       <w:rPr>
         <w:rFonts w:ascii="Courier New" w:hAnsi="Courier New" w:cs="Courier New" w:hint="default"/>
@@ -8447,7 +9253,7 @@
       <w:lvlText w:val=""/>
       <w:lvlJc w:val="left"/>
       <w:pPr>
-        <w:ind w:left="7536" w:hanging="360"/>
+        <w:ind w:left="6828" w:hanging="360"/>
       </w:pPr>
       <w:rPr>
         <w:rFonts w:ascii="Wingdings" w:hAnsi="Wingdings" w:hint="default"/>
@@ -8589,6 +9395,7 @@
     <w:lsdException w:name="HTML Sample" w:semiHidden="1" w:unhideWhenUsed="1"/>
     <w:lsdException w:name="HTML Typewriter" w:semiHidden="1" w:unhideWhenUsed="1"/>
     <w:lsdException w:name="HTML Variable" w:semiHidden="1" w:unhideWhenUsed="1"/>
+    <w:lsdException w:name="Normal Table" w:semiHidden="1" w:unhideWhenUsed="1"/>
     <w:lsdException w:name="annotation subject" w:semiHidden="1" w:unhideWhenUsed="1"/>
     <w:lsdException w:name="No List" w:semiHidden="1" w:unhideWhenUsed="1"/>
     <w:lsdException w:name="Outline List 1" w:semiHidden="1" w:unhideWhenUsed="1"/>
@@ -8631,8 +9438,11 @@
     <w:lsdException w:name="Table Contemporary" w:semiHidden="1" w:unhideWhenUsed="1"/>
     <w:lsdException w:name="Table Elegant" w:semiHidden="1" w:unhideWhenUsed="1"/>
     <w:lsdException w:name="Table Professional" w:semiHidden="1" w:unhideWhenUsed="1"/>
+    <w:lsdException w:name="Table Subtle 1" w:semiHidden="1" w:unhideWhenUsed="1"/>
     <w:lsdException w:name="Table Subtle 2" w:semiHidden="1" w:unhideWhenUsed="1"/>
     <w:lsdException w:name="Table Web 1" w:semiHidden="1" w:unhideWhenUsed="1"/>
+    <w:lsdException w:name="Table Web 2" w:semiHidden="1" w:unhideWhenUsed="1"/>
+    <w:lsdException w:name="Table Web 3" w:semiHidden="1" w:unhideWhenUsed="1"/>
     <w:lsdException w:name="Balloon Text" w:semiHidden="1" w:unhideWhenUsed="1"/>
     <w:lsdException w:name="Table Grid" w:uiPriority="39"/>
     <w:lsdException w:name="Table Theme" w:semiHidden="1" w:unhideWhenUsed="1"/>

</xml_diff>